<commit_message>
Update FT900 AWS IoT - mbedTLS Deep Dive.docx
</commit_message>
<xml_diff>
--- a/IoT/aws_demos_ft_greengrass_lwip_mbedtls/doc/FT900 AWS IoT - mbedTLS Deep Dive.docx
+++ b/IoT/aws_demos_ft_greengrass_lwip_mbedtls/doc/FT900 AWS IoT - mbedTLS Deep Dive.docx
@@ -1,6 +1,6 @@
 
 <file path=word/document.xml><?xml version="1.0" encoding="utf-8"?>
-<w:document xmlns:wpc="http://schemas.microsoft.com/office/word/2010/wordprocessingCanvas" xmlns:mc="http://schemas.openxmlformats.org/markup-compatibility/2006" xmlns:o="urn:schemas-microsoft-com:office:office" xmlns:r="http://schemas.openxmlformats.org/officeDocument/2006/relationships" xmlns:m="http://schemas.openxmlformats.org/officeDocument/2006/math" xmlns:v="urn:schemas-microsoft-com:vml" xmlns:wp14="http://schemas.microsoft.com/office/word/2010/wordprocessingDrawing" xmlns:wp="http://schemas.openxmlformats.org/drawingml/2006/wordprocessingDrawing" xmlns:w10="urn:schemas-microsoft-com:office:word" xmlns:w="http://schemas.openxmlformats.org/wordprocessingml/2006/main" xmlns:w14="http://schemas.microsoft.com/office/word/2010/wordml" xmlns:w15="http://schemas.microsoft.com/office/word/2012/wordml" xmlns:wpg="http://schemas.microsoft.com/office/word/2010/wordprocessingGroup" xmlns:wpi="http://schemas.microsoft.com/office/word/2010/wordprocessingInk" xmlns:wne="http://schemas.microsoft.com/office/word/2006/wordml" xmlns:wps="http://schemas.microsoft.com/office/word/2010/wordprocessingShape" mc:Ignorable="w14 w15 wp14">
+<w:document xmlns:wpc="http://schemas.microsoft.com/office/word/2010/wordprocessingCanvas" xmlns:mc="http://schemas.openxmlformats.org/markup-compatibility/2006" xmlns:o="urn:schemas-microsoft-com:office:office" xmlns:r="http://schemas.openxmlformats.org/officeDocument/2006/relationships" xmlns:m="http://schemas.openxmlformats.org/officeDocument/2006/math" xmlns:v="urn:schemas-microsoft-com:vml" xmlns:wp14="http://schemas.microsoft.com/office/word/2010/wordprocessingDrawing" xmlns:wp="http://schemas.openxmlformats.org/drawingml/2006/wordprocessingDrawing" xmlns:w10="urn:schemas-microsoft-com:office:word" xmlns:w="http://schemas.openxmlformats.org/wordprocessingml/2006/main" xmlns:w14="http://schemas.microsoft.com/office/word/2010/wordml" xmlns:wpg="http://schemas.microsoft.com/office/word/2010/wordprocessingGroup" xmlns:wpi="http://schemas.microsoft.com/office/word/2010/wordprocessingInk" xmlns:wne="http://schemas.microsoft.com/office/word/2006/wordml" xmlns:wps="http://schemas.microsoft.com/office/word/2010/wordprocessingShape" mc:Ignorable="w14 wp14">
   <w:body>
     <w:p>
       <w:pPr>
@@ -809,7 +809,7 @@
         </w:rPr>
         <w:t>session key used for </w:t>
       </w:r>
-      <w:hyperlink r:id="rId8" w:history="1">
+      <w:hyperlink r:id="rId9" w:history="1">
         <w:r>
           <w:rPr>
             <w:rStyle w:val="Emphasis"/>
@@ -853,7 +853,7 @@
         </w:rPr>
         <w:t>write key, which is the </w:t>
       </w:r>
-      <w:hyperlink r:id="rId9" w:history="1">
+      <w:hyperlink r:id="rId10" w:history="1">
         <w:r>
           <w:rPr>
             <w:rStyle w:val="Emphasis"/>
@@ -3791,7 +3791,7 @@
           <w:shd w:val="clear" w:color="auto" w:fill="FFFFFF"/>
         </w:rPr>
       </w:pPr>
-      <w:hyperlink r:id="rId10" w:history="1">
+      <w:hyperlink r:id="rId11" w:history="1">
         <w:r>
           <w:rPr>
             <w:rStyle w:val="Hyperlink"/>
@@ -4025,7 +4025,7 @@
         </w:rPr>
         <w:t>Each cipher encrypts and decrypts data in blocks of 128 </w:t>
       </w:r>
-      <w:hyperlink r:id="rId11" w:history="1">
+      <w:hyperlink r:id="rId12" w:history="1">
         <w:r>
           <w:rPr>
             <w:rStyle w:val="Hyperlink"/>
@@ -5677,7 +5677,7 @@
         </w:rPr>
         <w:t xml:space="preserve">Refer to </w:t>
       </w:r>
-      <w:hyperlink r:id="rId12" w:history="1">
+      <w:hyperlink r:id="rId13" w:history="1">
         <w:r>
           <w:rPr>
             <w:rStyle w:val="Hyperlink"/>
@@ -5753,7 +5753,7 @@
         </w:rPr>
         <w:t xml:space="preserve"> Refer to </w:t>
       </w:r>
-      <w:hyperlink r:id="rId13" w:history="1">
+      <w:hyperlink r:id="rId14" w:history="1">
         <w:r>
           <w:rPr>
             <w:rStyle w:val="Hyperlink"/>
@@ -8138,34 +8138,7 @@
           <w:szCs w:val="18"/>
           <w:shd w:val="clear" w:color="auto" w:fill="FFFFFF"/>
         </w:rPr>
-        <w:t>Elliptic Curve Cryptography (ECC) ciphersuite support and AES_GCM support</w:t>
-      </w:r>
-      <w:r>
-        <w:rPr>
-          <w:rFonts w:ascii="Arial" w:hAnsi="Arial" w:cs="Arial"/>
-          <w:sz w:val="18"/>
-          <w:szCs w:val="18"/>
-          <w:shd w:val="clear" w:color="auto" w:fill="FFFFFF"/>
-        </w:rPr>
-        <w:t xml:space="preserve"> are now supported using the macro </w:t>
-      </w:r>
-      <w:r>
-        <w:rPr>
-          <w:rFonts w:ascii="Arial" w:hAnsi="Arial" w:cs="Arial"/>
-          <w:sz w:val="18"/>
-          <w:szCs w:val="18"/>
-          <w:shd w:val="clear" w:color="auto" w:fill="FFFFFF"/>
-        </w:rPr>
-        <w:t>USE_CIPHERSUITE</w:t>
-      </w:r>
-      <w:r>
-        <w:rPr>
-          <w:rFonts w:ascii="Arial" w:hAnsi="Arial" w:cs="Arial"/>
-          <w:sz w:val="18"/>
-          <w:szCs w:val="18"/>
-          <w:shd w:val="clear" w:color="auto" w:fill="FFFFFF"/>
-        </w:rPr>
-        <w:t>.</w:t>
+        <w:t>Elliptic Curve Cryptography (ECC) ciphersuite support and AES_GCM support are now supported using the macro USE_CIPHERSUITE.</w:t>
       </w:r>
     </w:p>
     <w:p>
@@ -8192,8 +8165,6 @@
         </w:rPr>
         <w:t>CIPHERSUITE_OPTION_1: // AES_CBC</w:t>
       </w:r>
-      <w:bookmarkStart w:id="0" w:name="_GoBack"/>
-      <w:bookmarkEnd w:id="0"/>
     </w:p>
     <w:p>
       <w:pPr>
@@ -8415,6 +8386,500 @@
         <w:autoSpaceDN w:val="0"/>
         <w:adjustRightInd w:val="0"/>
         <w:spacing w:after="0" w:line="240" w:lineRule="auto"/>
+        <w:rPr>
+          <w:rFonts w:ascii="Arial" w:hAnsi="Arial" w:cs="Arial"/>
+          <w:sz w:val="18"/>
+          <w:szCs w:val="18"/>
+        </w:rPr>
+      </w:pPr>
+    </w:p>
+    <w:p>
+      <w:pPr>
+        <w:shd w:val="clear" w:color="auto" w:fill="FFFFFF"/>
+        <w:spacing w:after="0" w:line="240" w:lineRule="auto"/>
+        <w:rPr>
+          <w:rFonts w:ascii="Arial" w:eastAsia="Times New Roman" w:hAnsi="Arial" w:cs="Arial"/>
+          <w:b/>
+          <w:sz w:val="18"/>
+          <w:szCs w:val="18"/>
+          <w:lang w:eastAsia="en-PH"/>
+        </w:rPr>
+      </w:pPr>
+      <w:r>
+        <w:rPr>
+          <w:rFonts w:ascii="Arial" w:eastAsia="Times New Roman" w:hAnsi="Arial" w:cs="Arial"/>
+          <w:b/>
+          <w:sz w:val="18"/>
+          <w:szCs w:val="18"/>
+          <w:lang w:eastAsia="en-PH"/>
+        </w:rPr>
+        <w:t xml:space="preserve">TLS </w:t>
+      </w:r>
+      <w:r>
+        <w:rPr>
+          <w:rFonts w:ascii="Arial" w:eastAsia="Times New Roman" w:hAnsi="Arial" w:cs="Arial"/>
+          <w:b/>
+          <w:sz w:val="18"/>
+          <w:szCs w:val="18"/>
+          <w:lang w:eastAsia="en-PH"/>
+        </w:rPr>
+        <w:t>certificates creation</w:t>
+      </w:r>
+    </w:p>
+    <w:p>
+      <w:pPr>
+        <w:shd w:val="clear" w:color="auto" w:fill="FFFFFF"/>
+        <w:spacing w:after="0" w:line="240" w:lineRule="auto"/>
+        <w:rPr>
+          <w:rFonts w:ascii="Arial" w:eastAsia="Times New Roman" w:hAnsi="Arial" w:cs="Arial"/>
+          <w:b/>
+          <w:sz w:val="18"/>
+          <w:szCs w:val="18"/>
+          <w:lang w:eastAsia="en-PH"/>
+        </w:rPr>
+      </w:pPr>
+    </w:p>
+    <w:p>
+      <w:pPr>
+        <w:shd w:val="clear" w:color="auto" w:fill="FFFFFF"/>
+        <w:spacing w:after="0" w:line="240" w:lineRule="auto"/>
+        <w:rPr>
+          <w:rFonts w:ascii="Arial" w:eastAsia="Times New Roman" w:hAnsi="Arial" w:cs="Arial"/>
+          <w:sz w:val="18"/>
+          <w:szCs w:val="18"/>
+          <w:lang w:eastAsia="en-PH"/>
+        </w:rPr>
+      </w:pPr>
+      <w:r>
+        <w:rPr>
+          <w:rFonts w:ascii="Arial" w:eastAsia="Times New Roman" w:hAnsi="Arial" w:cs="Arial"/>
+          <w:sz w:val="18"/>
+          <w:szCs w:val="18"/>
+          <w:lang w:eastAsia="en-PH"/>
+        </w:rPr>
+        <w:t>Install OpenSSL to generate certificates with private key.</w:t>
+      </w:r>
+      <w:bookmarkStart w:id="0" w:name="_GoBack"/>
+      <w:bookmarkEnd w:id="0"/>
+    </w:p>
+    <w:p>
+      <w:pPr>
+        <w:shd w:val="clear" w:color="auto" w:fill="FFFFFF"/>
+        <w:spacing w:after="0" w:line="240" w:lineRule="auto"/>
+        <w:rPr>
+          <w:rFonts w:ascii="Arial" w:eastAsia="Times New Roman" w:hAnsi="Arial" w:cs="Arial"/>
+          <w:b/>
+          <w:sz w:val="18"/>
+          <w:szCs w:val="18"/>
+          <w:lang w:eastAsia="en-PH"/>
+        </w:rPr>
+      </w:pPr>
+    </w:p>
+    <w:p>
+      <w:pPr>
+        <w:pStyle w:val="ListParagraph"/>
+        <w:numPr>
+          <w:ilvl w:val="0"/>
+          <w:numId w:val="23"/>
+        </w:numPr>
+        <w:autoSpaceDE w:val="0"/>
+        <w:autoSpaceDN w:val="0"/>
+        <w:adjustRightInd w:val="0"/>
+        <w:spacing w:after="0" w:line="240" w:lineRule="auto"/>
+        <w:rPr>
+          <w:rFonts w:ascii="Arial" w:hAnsi="Arial" w:cs="Arial"/>
+          <w:sz w:val="18"/>
+          <w:szCs w:val="18"/>
+          <w:shd w:val="clear" w:color="auto" w:fill="FFFFFF"/>
+        </w:rPr>
+      </w:pPr>
+      <w:r>
+        <w:rPr>
+          <w:rFonts w:ascii="Arial" w:hAnsi="Arial" w:cs="Arial"/>
+          <w:sz w:val="18"/>
+          <w:szCs w:val="18"/>
+          <w:shd w:val="clear" w:color="auto" w:fill="FFFFFF"/>
+        </w:rPr>
+        <w:t>Create CA certificate</w:t>
+      </w:r>
+    </w:p>
+    <w:p>
+      <w:pPr>
+        <w:shd w:val="clear" w:color="auto" w:fill="FFFFFF"/>
+        <w:spacing w:after="0" w:line="240" w:lineRule="auto"/>
+        <w:rPr>
+          <w:rFonts w:ascii="Arial" w:eastAsia="Times New Roman" w:hAnsi="Arial" w:cs="Arial"/>
+          <w:b/>
+          <w:sz w:val="18"/>
+          <w:szCs w:val="18"/>
+          <w:lang w:eastAsia="en-PH"/>
+        </w:rPr>
+      </w:pPr>
+    </w:p>
+    <w:p>
+      <w:pPr>
+        <w:shd w:val="clear" w:color="auto" w:fill="FFFFFF"/>
+        <w:spacing w:after="0" w:line="240" w:lineRule="auto"/>
+        <w:ind w:firstLine="720"/>
+        <w:rPr>
+          <w:rFonts w:ascii="Arial" w:eastAsia="Times New Roman" w:hAnsi="Arial" w:cs="Arial"/>
+          <w:sz w:val="18"/>
+          <w:szCs w:val="18"/>
+          <w:lang w:eastAsia="en-PH"/>
+        </w:rPr>
+      </w:pPr>
+      <w:r>
+        <w:rPr>
+          <w:rFonts w:ascii="Arial" w:eastAsia="Times New Roman" w:hAnsi="Arial" w:cs="Arial"/>
+          <w:sz w:val="18"/>
+          <w:szCs w:val="18"/>
+          <w:lang w:eastAsia="en-PH"/>
+        </w:rPr>
+        <w:t xml:space="preserve">openssl genrsa -out </w:t>
+      </w:r>
+      <w:r>
+        <w:rPr>
+          <w:rFonts w:ascii="Arial" w:eastAsia="Times New Roman" w:hAnsi="Arial" w:cs="Arial"/>
+          <w:b/>
+          <w:sz w:val="18"/>
+          <w:szCs w:val="18"/>
+          <w:lang w:eastAsia="en-PH"/>
+        </w:rPr>
+        <w:t>rootCA_pkey.pem</w:t>
+      </w:r>
+      <w:r>
+        <w:rPr>
+          <w:rFonts w:ascii="Arial" w:eastAsia="Times New Roman" w:hAnsi="Arial" w:cs="Arial"/>
+          <w:sz w:val="18"/>
+          <w:szCs w:val="18"/>
+          <w:lang w:eastAsia="en-PH"/>
+        </w:rPr>
+        <w:t xml:space="preserve"> 2048</w:t>
+      </w:r>
+    </w:p>
+    <w:p>
+      <w:pPr>
+        <w:shd w:val="clear" w:color="auto" w:fill="FFFFFF"/>
+        <w:spacing w:after="0" w:line="240" w:lineRule="auto"/>
+        <w:ind w:firstLine="720"/>
+        <w:rPr>
+          <w:rFonts w:ascii="Arial" w:eastAsia="Times New Roman" w:hAnsi="Arial" w:cs="Arial"/>
+          <w:sz w:val="18"/>
+          <w:szCs w:val="18"/>
+          <w:lang w:eastAsia="en-PH"/>
+        </w:rPr>
+      </w:pPr>
+      <w:r>
+        <w:rPr>
+          <w:rFonts w:ascii="Arial" w:eastAsia="Times New Roman" w:hAnsi="Arial" w:cs="Arial"/>
+          <w:sz w:val="18"/>
+          <w:szCs w:val="18"/>
+          <w:lang w:eastAsia="en-PH"/>
+        </w:rPr>
+        <w:t xml:space="preserve">openssl req -new -x509 -days 3650 -key rootCA_pkey.pem -out </w:t>
+      </w:r>
+      <w:r>
+        <w:rPr>
+          <w:rFonts w:ascii="Arial" w:eastAsia="Times New Roman" w:hAnsi="Arial" w:cs="Arial"/>
+          <w:b/>
+          <w:sz w:val="18"/>
+          <w:szCs w:val="18"/>
+          <w:lang w:eastAsia="en-PH"/>
+        </w:rPr>
+        <w:t>rootCA.pem</w:t>
+      </w:r>
+    </w:p>
+    <w:p>
+      <w:pPr>
+        <w:shd w:val="clear" w:color="auto" w:fill="FFFFFF"/>
+        <w:spacing w:after="0" w:line="240" w:lineRule="auto"/>
+        <w:rPr>
+          <w:rFonts w:ascii="Arial" w:eastAsia="Times New Roman" w:hAnsi="Arial" w:cs="Arial"/>
+          <w:sz w:val="18"/>
+          <w:szCs w:val="18"/>
+          <w:lang w:eastAsia="en-PH"/>
+        </w:rPr>
+      </w:pPr>
+      <w:r>
+        <w:rPr>
+          <w:rFonts w:ascii="Arial" w:eastAsia="Times New Roman" w:hAnsi="Arial" w:cs="Arial"/>
+          <w:sz w:val="18"/>
+          <w:szCs w:val="18"/>
+          <w:lang w:eastAsia="en-PH"/>
+        </w:rPr>
+        <w:tab/>
+      </w:r>
+      <w:r>
+        <w:rPr>
+          <w:rFonts w:ascii="Arial" w:eastAsia="Times New Roman" w:hAnsi="Arial" w:cs="Arial"/>
+          <w:sz w:val="18"/>
+          <w:szCs w:val="18"/>
+          <w:lang w:eastAsia="en-PH"/>
+        </w:rPr>
+        <w:tab/>
+      </w:r>
+      <w:r>
+        <w:rPr>
+          <w:rFonts w:ascii="Arial" w:eastAsia="Times New Roman" w:hAnsi="Arial" w:cs="Arial"/>
+          <w:sz w:val="18"/>
+          <w:szCs w:val="18"/>
+          <w:lang w:eastAsia="en-PH"/>
+        </w:rPr>
+        <w:t>Country Name: SG</w:t>
+      </w:r>
+    </w:p>
+    <w:p>
+      <w:pPr>
+        <w:shd w:val="clear" w:color="auto" w:fill="FFFFFF"/>
+        <w:spacing w:after="0" w:line="240" w:lineRule="auto"/>
+        <w:rPr>
+          <w:rFonts w:ascii="Arial" w:eastAsia="Times New Roman" w:hAnsi="Arial" w:cs="Arial"/>
+          <w:sz w:val="18"/>
+          <w:szCs w:val="18"/>
+          <w:lang w:eastAsia="en-PH"/>
+        </w:rPr>
+      </w:pPr>
+      <w:r>
+        <w:rPr>
+          <w:rFonts w:ascii="Arial" w:eastAsia="Times New Roman" w:hAnsi="Arial" w:cs="Arial"/>
+          <w:sz w:val="18"/>
+          <w:szCs w:val="18"/>
+          <w:lang w:eastAsia="en-PH"/>
+        </w:rPr>
+        <w:tab/>
+      </w:r>
+      <w:r>
+        <w:rPr>
+          <w:rFonts w:ascii="Arial" w:eastAsia="Times New Roman" w:hAnsi="Arial" w:cs="Arial"/>
+          <w:sz w:val="18"/>
+          <w:szCs w:val="18"/>
+          <w:lang w:eastAsia="en-PH"/>
+        </w:rPr>
+        <w:tab/>
+      </w:r>
+      <w:r>
+        <w:rPr>
+          <w:rFonts w:ascii="Arial" w:eastAsia="Times New Roman" w:hAnsi="Arial" w:cs="Arial"/>
+          <w:sz w:val="18"/>
+          <w:szCs w:val="18"/>
+          <w:lang w:eastAsia="en-PH"/>
+        </w:rPr>
+        <w:t>State or Province: Singapore</w:t>
+      </w:r>
+    </w:p>
+    <w:p>
+      <w:pPr>
+        <w:shd w:val="clear" w:color="auto" w:fill="FFFFFF"/>
+        <w:spacing w:after="0" w:line="240" w:lineRule="auto"/>
+        <w:rPr>
+          <w:rFonts w:ascii="Arial" w:eastAsia="Times New Roman" w:hAnsi="Arial" w:cs="Arial"/>
+          <w:sz w:val="18"/>
+          <w:szCs w:val="18"/>
+          <w:lang w:eastAsia="en-PH"/>
+        </w:rPr>
+      </w:pPr>
+      <w:r>
+        <w:rPr>
+          <w:rFonts w:ascii="Arial" w:eastAsia="Times New Roman" w:hAnsi="Arial" w:cs="Arial"/>
+          <w:sz w:val="18"/>
+          <w:szCs w:val="18"/>
+          <w:lang w:eastAsia="en-PH"/>
+        </w:rPr>
+        <w:tab/>
+      </w:r>
+      <w:r>
+        <w:rPr>
+          <w:rFonts w:ascii="Arial" w:eastAsia="Times New Roman" w:hAnsi="Arial" w:cs="Arial"/>
+          <w:sz w:val="18"/>
+          <w:szCs w:val="18"/>
+          <w:lang w:eastAsia="en-PH"/>
+        </w:rPr>
+        <w:tab/>
+      </w:r>
+      <w:r>
+        <w:rPr>
+          <w:rFonts w:ascii="Arial" w:eastAsia="Times New Roman" w:hAnsi="Arial" w:cs="Arial"/>
+          <w:sz w:val="18"/>
+          <w:szCs w:val="18"/>
+          <w:lang w:eastAsia="en-PH"/>
+        </w:rPr>
+        <w:t>Locality: Paya Lebar</w:t>
+      </w:r>
+    </w:p>
+    <w:p>
+      <w:pPr>
+        <w:shd w:val="clear" w:color="auto" w:fill="FFFFFF"/>
+        <w:spacing w:after="0" w:line="240" w:lineRule="auto"/>
+        <w:rPr>
+          <w:rFonts w:ascii="Arial" w:eastAsia="Times New Roman" w:hAnsi="Arial" w:cs="Arial"/>
+          <w:sz w:val="18"/>
+          <w:szCs w:val="18"/>
+          <w:lang w:eastAsia="en-PH"/>
+        </w:rPr>
+      </w:pPr>
+      <w:r>
+        <w:rPr>
+          <w:rFonts w:ascii="Arial" w:eastAsia="Times New Roman" w:hAnsi="Arial" w:cs="Arial"/>
+          <w:sz w:val="18"/>
+          <w:szCs w:val="18"/>
+          <w:lang w:eastAsia="en-PH"/>
+        </w:rPr>
+        <w:tab/>
+      </w:r>
+      <w:r>
+        <w:rPr>
+          <w:rFonts w:ascii="Arial" w:eastAsia="Times New Roman" w:hAnsi="Arial" w:cs="Arial"/>
+          <w:sz w:val="18"/>
+          <w:szCs w:val="18"/>
+          <w:lang w:eastAsia="en-PH"/>
+        </w:rPr>
+        <w:tab/>
+      </w:r>
+      <w:r>
+        <w:rPr>
+          <w:rFonts w:ascii="Arial" w:eastAsia="Times New Roman" w:hAnsi="Arial" w:cs="Arial"/>
+          <w:sz w:val="18"/>
+          <w:szCs w:val="18"/>
+          <w:lang w:eastAsia="en-PH"/>
+        </w:rPr>
+        <w:t>Organization Name: Bridgetek Pte Ltd</w:t>
+      </w:r>
+    </w:p>
+    <w:p>
+      <w:pPr>
+        <w:shd w:val="clear" w:color="auto" w:fill="FFFFFF"/>
+        <w:spacing w:after="0" w:line="240" w:lineRule="auto"/>
+        <w:rPr>
+          <w:rFonts w:ascii="Arial" w:eastAsia="Times New Roman" w:hAnsi="Arial" w:cs="Arial"/>
+          <w:sz w:val="18"/>
+          <w:szCs w:val="18"/>
+          <w:lang w:eastAsia="en-PH"/>
+        </w:rPr>
+      </w:pPr>
+      <w:r>
+        <w:rPr>
+          <w:rFonts w:ascii="Arial" w:eastAsia="Times New Roman" w:hAnsi="Arial" w:cs="Arial"/>
+          <w:sz w:val="18"/>
+          <w:szCs w:val="18"/>
+          <w:lang w:eastAsia="en-PH"/>
+        </w:rPr>
+        <w:tab/>
+      </w:r>
+      <w:r>
+        <w:rPr>
+          <w:rFonts w:ascii="Arial" w:eastAsia="Times New Roman" w:hAnsi="Arial" w:cs="Arial"/>
+          <w:sz w:val="18"/>
+          <w:szCs w:val="18"/>
+          <w:lang w:eastAsia="en-PH"/>
+        </w:rPr>
+        <w:tab/>
+      </w:r>
+      <w:r>
+        <w:rPr>
+          <w:rFonts w:ascii="Arial" w:eastAsia="Times New Roman" w:hAnsi="Arial" w:cs="Arial"/>
+          <w:sz w:val="18"/>
+          <w:szCs w:val="18"/>
+          <w:lang w:eastAsia="en-PH"/>
+        </w:rPr>
+        <w:t>Organizational Unit Name: Engineering</w:t>
+      </w:r>
+    </w:p>
+    <w:p>
+      <w:pPr>
+        <w:shd w:val="clear" w:color="auto" w:fill="FFFFFF"/>
+        <w:spacing w:after="0" w:line="240" w:lineRule="auto"/>
+        <w:rPr>
+          <w:rFonts w:ascii="Arial" w:eastAsia="Times New Roman" w:hAnsi="Arial" w:cs="Arial"/>
+          <w:sz w:val="18"/>
+          <w:szCs w:val="18"/>
+          <w:lang w:eastAsia="en-PH"/>
+        </w:rPr>
+      </w:pPr>
+      <w:r>
+        <w:rPr>
+          <w:rFonts w:ascii="Arial" w:eastAsia="Times New Roman" w:hAnsi="Arial" w:cs="Arial"/>
+          <w:sz w:val="18"/>
+          <w:szCs w:val="18"/>
+          <w:lang w:eastAsia="en-PH"/>
+        </w:rPr>
+        <w:tab/>
+      </w:r>
+      <w:r>
+        <w:rPr>
+          <w:rFonts w:ascii="Arial" w:eastAsia="Times New Roman" w:hAnsi="Arial" w:cs="Arial"/>
+          <w:sz w:val="18"/>
+          <w:szCs w:val="18"/>
+          <w:lang w:eastAsia="en-PH"/>
+        </w:rPr>
+        <w:tab/>
+      </w:r>
+      <w:r>
+        <w:rPr>
+          <w:rFonts w:ascii="Arial" w:eastAsia="Times New Roman" w:hAnsi="Arial" w:cs="Arial"/>
+          <w:sz w:val="18"/>
+          <w:szCs w:val="18"/>
+          <w:lang w:eastAsia="en-PH"/>
+        </w:rPr>
+        <w:t>Common Name: brtchip</w:t>
+      </w:r>
+    </w:p>
+    <w:p>
+      <w:pPr>
+        <w:shd w:val="clear" w:color="auto" w:fill="FFFFFF"/>
+        <w:spacing w:after="0" w:line="240" w:lineRule="auto"/>
+        <w:rPr>
+          <w:rFonts w:ascii="Arial" w:eastAsia="Times New Roman" w:hAnsi="Arial" w:cs="Arial"/>
+          <w:sz w:val="18"/>
+          <w:szCs w:val="18"/>
+          <w:lang w:eastAsia="en-PH"/>
+        </w:rPr>
+      </w:pPr>
+      <w:r>
+        <w:rPr>
+          <w:rFonts w:ascii="Arial" w:eastAsia="Times New Roman" w:hAnsi="Arial" w:cs="Arial"/>
+          <w:sz w:val="18"/>
+          <w:szCs w:val="18"/>
+          <w:lang w:eastAsia="en-PH"/>
+        </w:rPr>
+        <w:tab/>
+      </w:r>
+      <w:r>
+        <w:rPr>
+          <w:rFonts w:ascii="Arial" w:eastAsia="Times New Roman" w:hAnsi="Arial" w:cs="Arial"/>
+          <w:sz w:val="18"/>
+          <w:szCs w:val="18"/>
+          <w:lang w:eastAsia="en-PH"/>
+        </w:rPr>
+        <w:tab/>
+      </w:r>
+      <w:r>
+        <w:rPr>
+          <w:rFonts w:ascii="Arial" w:eastAsia="Times New Roman" w:hAnsi="Arial" w:cs="Arial"/>
+          <w:sz w:val="18"/>
+          <w:szCs w:val="18"/>
+          <w:lang w:eastAsia="en-PH"/>
+        </w:rPr>
+        <w:t xml:space="preserve">Email Address: </w:t>
+      </w:r>
+      <w:hyperlink r:id="rId15" w:history="1">
+        <w:r>
+          <w:rPr>
+            <w:rStyle w:val="Hyperlink"/>
+            <w:rFonts w:ascii="Arial" w:eastAsia="Times New Roman" w:hAnsi="Arial" w:cs="Arial"/>
+            <w:sz w:val="18"/>
+            <w:szCs w:val="18"/>
+            <w:lang w:eastAsia="en-PH"/>
+          </w:rPr>
+          <w:t>support.emea@brtchip.com</w:t>
+        </w:r>
+      </w:hyperlink>
+    </w:p>
+    <w:p>
+      <w:pPr>
+        <w:autoSpaceDE w:val="0"/>
+        <w:autoSpaceDN w:val="0"/>
+        <w:adjustRightInd w:val="0"/>
+        <w:spacing w:after="0" w:line="240" w:lineRule="auto"/>
         <w:ind w:left="720"/>
         <w:rPr>
           <w:rFonts w:ascii="Arial" w:hAnsi="Arial" w:cs="Arial"/>
@@ -8423,8 +8888,477 @@
         </w:rPr>
       </w:pPr>
     </w:p>
+    <w:p>
+      <w:pPr>
+        <w:autoSpaceDE w:val="0"/>
+        <w:autoSpaceDN w:val="0"/>
+        <w:adjustRightInd w:val="0"/>
+        <w:spacing w:after="0" w:line="240" w:lineRule="auto"/>
+        <w:ind w:left="720"/>
+        <w:rPr>
+          <w:rFonts w:ascii="Arial" w:hAnsi="Arial" w:cs="Arial"/>
+          <w:sz w:val="18"/>
+          <w:szCs w:val="18"/>
+        </w:rPr>
+      </w:pPr>
+      <w:r>
+        <w:rPr>
+          <w:rFonts w:ascii="Arial" w:hAnsi="Arial" w:cs="Arial"/>
+          <w:sz w:val="18"/>
+          <w:szCs w:val="18"/>
+        </w:rPr>
+        <w:t xml:space="preserve">Note: Do not expose your </w:t>
+      </w:r>
+      <w:r>
+        <w:rPr>
+          <w:rFonts w:ascii="Arial" w:hAnsi="Arial" w:cs="Arial"/>
+          <w:sz w:val="18"/>
+          <w:szCs w:val="18"/>
+        </w:rPr>
+        <w:t xml:space="preserve">CA </w:t>
+      </w:r>
+      <w:r>
+        <w:rPr>
+          <w:rFonts w:ascii="Arial" w:hAnsi="Arial" w:cs="Arial"/>
+          <w:sz w:val="18"/>
+          <w:szCs w:val="18"/>
+        </w:rPr>
+        <w:t>private key</w:t>
+      </w:r>
+      <w:r>
+        <w:rPr>
+          <w:rFonts w:ascii="Arial" w:hAnsi="Arial" w:cs="Arial"/>
+          <w:sz w:val="18"/>
+          <w:szCs w:val="18"/>
+        </w:rPr>
+        <w:t xml:space="preserve">, </w:t>
+      </w:r>
+      <w:r>
+        <w:rPr>
+          <w:rFonts w:ascii="Arial" w:eastAsia="Times New Roman" w:hAnsi="Arial" w:cs="Arial"/>
+          <w:b/>
+          <w:sz w:val="18"/>
+          <w:szCs w:val="18"/>
+          <w:lang w:eastAsia="en-PH"/>
+        </w:rPr>
+        <w:t>rootCA_pkey.pem</w:t>
+      </w:r>
+    </w:p>
+    <w:p>
+      <w:pPr>
+        <w:autoSpaceDE w:val="0"/>
+        <w:autoSpaceDN w:val="0"/>
+        <w:adjustRightInd w:val="0"/>
+        <w:spacing w:after="0" w:line="240" w:lineRule="auto"/>
+        <w:rPr>
+          <w:rFonts w:ascii="Arial" w:hAnsi="Arial" w:cs="Arial"/>
+          <w:sz w:val="18"/>
+          <w:szCs w:val="18"/>
+        </w:rPr>
+      </w:pPr>
+    </w:p>
+    <w:p>
+      <w:pPr>
+        <w:autoSpaceDE w:val="0"/>
+        <w:autoSpaceDN w:val="0"/>
+        <w:adjustRightInd w:val="0"/>
+        <w:spacing w:after="0" w:line="240" w:lineRule="auto"/>
+        <w:rPr>
+          <w:rFonts w:ascii="Arial" w:hAnsi="Arial" w:cs="Arial"/>
+          <w:sz w:val="18"/>
+          <w:szCs w:val="18"/>
+        </w:rPr>
+      </w:pPr>
+    </w:p>
+    <w:p>
+      <w:pPr>
+        <w:pStyle w:val="ListParagraph"/>
+        <w:numPr>
+          <w:ilvl w:val="0"/>
+          <w:numId w:val="23"/>
+        </w:numPr>
+        <w:autoSpaceDE w:val="0"/>
+        <w:autoSpaceDN w:val="0"/>
+        <w:adjustRightInd w:val="0"/>
+        <w:spacing w:after="0" w:line="240" w:lineRule="auto"/>
+        <w:rPr>
+          <w:rFonts w:ascii="Arial" w:hAnsi="Arial" w:cs="Arial"/>
+          <w:sz w:val="18"/>
+          <w:szCs w:val="18"/>
+          <w:shd w:val="clear" w:color="auto" w:fill="FFFFFF"/>
+        </w:rPr>
+      </w:pPr>
+      <w:r>
+        <w:rPr>
+          <w:rFonts w:ascii="Arial" w:hAnsi="Arial" w:cs="Arial"/>
+          <w:sz w:val="18"/>
+          <w:szCs w:val="18"/>
+          <w:shd w:val="clear" w:color="auto" w:fill="FFFFFF"/>
+        </w:rPr>
+        <w:t>Create device certificate</w:t>
+      </w:r>
+    </w:p>
+    <w:p>
+      <w:pPr>
+        <w:autoSpaceDE w:val="0"/>
+        <w:autoSpaceDN w:val="0"/>
+        <w:adjustRightInd w:val="0"/>
+        <w:spacing w:after="0" w:line="240" w:lineRule="auto"/>
+        <w:rPr>
+          <w:rFonts w:ascii="Arial" w:hAnsi="Arial" w:cs="Arial"/>
+          <w:sz w:val="18"/>
+          <w:szCs w:val="18"/>
+        </w:rPr>
+      </w:pPr>
+    </w:p>
+    <w:p>
+      <w:pPr>
+        <w:autoSpaceDE w:val="0"/>
+        <w:autoSpaceDN w:val="0"/>
+        <w:adjustRightInd w:val="0"/>
+        <w:spacing w:after="0" w:line="240" w:lineRule="auto"/>
+        <w:ind w:firstLine="720"/>
+        <w:rPr>
+          <w:rFonts w:ascii="Arial" w:hAnsi="Arial" w:cs="Arial"/>
+          <w:sz w:val="18"/>
+          <w:szCs w:val="18"/>
+        </w:rPr>
+      </w:pPr>
+      <w:r>
+        <w:rPr>
+          <w:rFonts w:ascii="Arial" w:hAnsi="Arial" w:cs="Arial"/>
+          <w:sz w:val="18"/>
+          <w:szCs w:val="18"/>
+        </w:rPr>
+        <w:t>openssl genrsa -out ft900device1_pkey.pem 2048</w:t>
+      </w:r>
+    </w:p>
+    <w:p>
+      <w:pPr>
+        <w:autoSpaceDE w:val="0"/>
+        <w:autoSpaceDN w:val="0"/>
+        <w:adjustRightInd w:val="0"/>
+        <w:spacing w:after="0" w:line="240" w:lineRule="auto"/>
+        <w:ind w:firstLine="720"/>
+        <w:rPr>
+          <w:rFonts w:ascii="Arial" w:hAnsi="Arial" w:cs="Arial"/>
+          <w:sz w:val="18"/>
+          <w:szCs w:val="18"/>
+        </w:rPr>
+      </w:pPr>
+      <w:r>
+        <w:rPr>
+          <w:rFonts w:ascii="Arial" w:hAnsi="Arial" w:cs="Arial"/>
+          <w:sz w:val="18"/>
+          <w:szCs w:val="18"/>
+        </w:rPr>
+        <w:t xml:space="preserve">openssl req -new -out ft900device1.csr -key </w:t>
+      </w:r>
+      <w:r>
+        <w:rPr>
+          <w:rFonts w:ascii="Arial" w:hAnsi="Arial" w:cs="Arial"/>
+          <w:b/>
+          <w:sz w:val="18"/>
+          <w:szCs w:val="18"/>
+        </w:rPr>
+        <w:t>ft900device1_pkey.pem</w:t>
+      </w:r>
+    </w:p>
+    <w:p>
+      <w:pPr>
+        <w:autoSpaceDE w:val="0"/>
+        <w:autoSpaceDN w:val="0"/>
+        <w:adjustRightInd w:val="0"/>
+        <w:spacing w:after="0" w:line="240" w:lineRule="auto"/>
+        <w:rPr>
+          <w:rFonts w:ascii="Arial" w:hAnsi="Arial" w:cs="Arial"/>
+          <w:sz w:val="18"/>
+          <w:szCs w:val="18"/>
+        </w:rPr>
+      </w:pPr>
+      <w:r>
+        <w:rPr>
+          <w:rFonts w:ascii="Arial" w:hAnsi="Arial" w:cs="Arial"/>
+          <w:sz w:val="18"/>
+          <w:szCs w:val="18"/>
+        </w:rPr>
+        <w:tab/>
+      </w:r>
+      <w:r>
+        <w:rPr>
+          <w:rFonts w:ascii="Arial" w:hAnsi="Arial" w:cs="Arial"/>
+          <w:sz w:val="18"/>
+          <w:szCs w:val="18"/>
+        </w:rPr>
+        <w:tab/>
+      </w:r>
+      <w:r>
+        <w:rPr>
+          <w:rFonts w:ascii="Arial" w:hAnsi="Arial" w:cs="Arial"/>
+          <w:sz w:val="18"/>
+          <w:szCs w:val="18"/>
+        </w:rPr>
+        <w:t>Country Name: SG</w:t>
+      </w:r>
+    </w:p>
+    <w:p>
+      <w:pPr>
+        <w:autoSpaceDE w:val="0"/>
+        <w:autoSpaceDN w:val="0"/>
+        <w:adjustRightInd w:val="0"/>
+        <w:spacing w:after="0" w:line="240" w:lineRule="auto"/>
+        <w:rPr>
+          <w:rFonts w:ascii="Arial" w:hAnsi="Arial" w:cs="Arial"/>
+          <w:sz w:val="18"/>
+          <w:szCs w:val="18"/>
+        </w:rPr>
+      </w:pPr>
+      <w:r>
+        <w:rPr>
+          <w:rFonts w:ascii="Arial" w:hAnsi="Arial" w:cs="Arial"/>
+          <w:sz w:val="18"/>
+          <w:szCs w:val="18"/>
+        </w:rPr>
+        <w:tab/>
+      </w:r>
+      <w:r>
+        <w:rPr>
+          <w:rFonts w:ascii="Arial" w:hAnsi="Arial" w:cs="Arial"/>
+          <w:sz w:val="18"/>
+          <w:szCs w:val="18"/>
+        </w:rPr>
+        <w:tab/>
+      </w:r>
+      <w:r>
+        <w:rPr>
+          <w:rFonts w:ascii="Arial" w:hAnsi="Arial" w:cs="Arial"/>
+          <w:sz w:val="18"/>
+          <w:szCs w:val="18"/>
+        </w:rPr>
+        <w:t>State or Province: Singapore</w:t>
+      </w:r>
+    </w:p>
+    <w:p>
+      <w:pPr>
+        <w:autoSpaceDE w:val="0"/>
+        <w:autoSpaceDN w:val="0"/>
+        <w:adjustRightInd w:val="0"/>
+        <w:spacing w:after="0" w:line="240" w:lineRule="auto"/>
+        <w:rPr>
+          <w:rFonts w:ascii="Arial" w:hAnsi="Arial" w:cs="Arial"/>
+          <w:sz w:val="18"/>
+          <w:szCs w:val="18"/>
+        </w:rPr>
+      </w:pPr>
+      <w:r>
+        <w:rPr>
+          <w:rFonts w:ascii="Arial" w:hAnsi="Arial" w:cs="Arial"/>
+          <w:sz w:val="18"/>
+          <w:szCs w:val="18"/>
+        </w:rPr>
+        <w:tab/>
+      </w:r>
+      <w:r>
+        <w:rPr>
+          <w:rFonts w:ascii="Arial" w:hAnsi="Arial" w:cs="Arial"/>
+          <w:sz w:val="18"/>
+          <w:szCs w:val="18"/>
+        </w:rPr>
+        <w:tab/>
+      </w:r>
+      <w:r>
+        <w:rPr>
+          <w:rFonts w:ascii="Arial" w:hAnsi="Arial" w:cs="Arial"/>
+          <w:sz w:val="18"/>
+          <w:szCs w:val="18"/>
+        </w:rPr>
+        <w:t>Locality: Paya Lebar</w:t>
+      </w:r>
+    </w:p>
+    <w:p>
+      <w:pPr>
+        <w:autoSpaceDE w:val="0"/>
+        <w:autoSpaceDN w:val="0"/>
+        <w:adjustRightInd w:val="0"/>
+        <w:spacing w:after="0" w:line="240" w:lineRule="auto"/>
+        <w:rPr>
+          <w:rFonts w:ascii="Arial" w:hAnsi="Arial" w:cs="Arial"/>
+          <w:sz w:val="18"/>
+          <w:szCs w:val="18"/>
+        </w:rPr>
+      </w:pPr>
+      <w:r>
+        <w:rPr>
+          <w:rFonts w:ascii="Arial" w:hAnsi="Arial" w:cs="Arial"/>
+          <w:sz w:val="18"/>
+          <w:szCs w:val="18"/>
+        </w:rPr>
+        <w:tab/>
+      </w:r>
+      <w:r>
+        <w:rPr>
+          <w:rFonts w:ascii="Arial" w:hAnsi="Arial" w:cs="Arial"/>
+          <w:sz w:val="18"/>
+          <w:szCs w:val="18"/>
+        </w:rPr>
+        <w:tab/>
+      </w:r>
+      <w:r>
+        <w:rPr>
+          <w:rFonts w:ascii="Arial" w:hAnsi="Arial" w:cs="Arial"/>
+          <w:sz w:val="18"/>
+          <w:szCs w:val="18"/>
+        </w:rPr>
+        <w:t>Organization Name: Bridgetek Pte Ltd</w:t>
+      </w:r>
+    </w:p>
+    <w:p>
+      <w:pPr>
+        <w:autoSpaceDE w:val="0"/>
+        <w:autoSpaceDN w:val="0"/>
+        <w:adjustRightInd w:val="0"/>
+        <w:spacing w:after="0" w:line="240" w:lineRule="auto"/>
+        <w:rPr>
+          <w:rFonts w:ascii="Arial" w:hAnsi="Arial" w:cs="Arial"/>
+          <w:sz w:val="18"/>
+          <w:szCs w:val="18"/>
+        </w:rPr>
+      </w:pPr>
+      <w:r>
+        <w:rPr>
+          <w:rFonts w:ascii="Arial" w:hAnsi="Arial" w:cs="Arial"/>
+          <w:sz w:val="18"/>
+          <w:szCs w:val="18"/>
+        </w:rPr>
+        <w:tab/>
+      </w:r>
+      <w:r>
+        <w:rPr>
+          <w:rFonts w:ascii="Arial" w:hAnsi="Arial" w:cs="Arial"/>
+          <w:sz w:val="18"/>
+          <w:szCs w:val="18"/>
+        </w:rPr>
+        <w:tab/>
+      </w:r>
+      <w:r>
+        <w:rPr>
+          <w:rFonts w:ascii="Arial" w:hAnsi="Arial" w:cs="Arial"/>
+          <w:sz w:val="18"/>
+          <w:szCs w:val="18"/>
+        </w:rPr>
+        <w:t>Organizational Unit Name: Engineering</w:t>
+      </w:r>
+    </w:p>
+    <w:p>
+      <w:pPr>
+        <w:autoSpaceDE w:val="0"/>
+        <w:autoSpaceDN w:val="0"/>
+        <w:adjustRightInd w:val="0"/>
+        <w:spacing w:after="0" w:line="240" w:lineRule="auto"/>
+        <w:rPr>
+          <w:rFonts w:ascii="Arial" w:hAnsi="Arial" w:cs="Arial"/>
+          <w:sz w:val="18"/>
+          <w:szCs w:val="18"/>
+        </w:rPr>
+      </w:pPr>
+      <w:r>
+        <w:rPr>
+          <w:rFonts w:ascii="Arial" w:hAnsi="Arial" w:cs="Arial"/>
+          <w:sz w:val="18"/>
+          <w:szCs w:val="18"/>
+        </w:rPr>
+        <w:tab/>
+      </w:r>
+      <w:r>
+        <w:rPr>
+          <w:rFonts w:ascii="Arial" w:hAnsi="Arial" w:cs="Arial"/>
+          <w:sz w:val="18"/>
+          <w:szCs w:val="18"/>
+        </w:rPr>
+        <w:tab/>
+      </w:r>
+      <w:r>
+        <w:rPr>
+          <w:rFonts w:ascii="Arial" w:hAnsi="Arial" w:cs="Arial"/>
+          <w:sz w:val="18"/>
+          <w:szCs w:val="18"/>
+        </w:rPr>
+        <w:t>Common Name: ft900device1</w:t>
+      </w:r>
+    </w:p>
+    <w:p>
+      <w:pPr>
+        <w:autoSpaceDE w:val="0"/>
+        <w:autoSpaceDN w:val="0"/>
+        <w:adjustRightInd w:val="0"/>
+        <w:spacing w:after="0" w:line="240" w:lineRule="auto"/>
+        <w:ind w:left="720"/>
+        <w:rPr>
+          <w:rFonts w:ascii="Arial" w:hAnsi="Arial" w:cs="Arial"/>
+          <w:sz w:val="18"/>
+          <w:szCs w:val="18"/>
+        </w:rPr>
+      </w:pPr>
+      <w:r>
+        <w:rPr>
+          <w:rFonts w:ascii="Arial" w:hAnsi="Arial" w:cs="Arial"/>
+          <w:sz w:val="18"/>
+          <w:szCs w:val="18"/>
+        </w:rPr>
+        <w:tab/>
+        <w:t>Email Ad</w:t>
+      </w:r>
+      <w:r>
+        <w:rPr>
+          <w:rFonts w:ascii="Arial" w:hAnsi="Arial" w:cs="Arial"/>
+          <w:sz w:val="18"/>
+          <w:szCs w:val="18"/>
+        </w:rPr>
+        <w:t>dress: support.emea@brtchip.com</w:t>
+      </w:r>
+      <w:r>
+        <w:rPr>
+          <w:rFonts w:ascii="Arial" w:hAnsi="Arial" w:cs="Arial"/>
+          <w:sz w:val="18"/>
+          <w:szCs w:val="18"/>
+        </w:rPr>
+        <w:cr/>
+        <w:t xml:space="preserve">openssl x509 -req -in ft900device1.csr -CA rootCA.pem -CAkey rootCA_pkey.pem -CAcreateserial -out </w:t>
+      </w:r>
+      <w:r>
+        <w:rPr>
+          <w:rFonts w:ascii="Arial" w:hAnsi="Arial" w:cs="Arial"/>
+          <w:b/>
+          <w:sz w:val="18"/>
+          <w:szCs w:val="18"/>
+        </w:rPr>
+        <w:t>ft900device1_cert.pem</w:t>
+      </w:r>
+      <w:r>
+        <w:rPr>
+          <w:rFonts w:ascii="Arial" w:hAnsi="Arial" w:cs="Arial"/>
+          <w:sz w:val="18"/>
+          <w:szCs w:val="18"/>
+        </w:rPr>
+        <w:t xml:space="preserve"> -days 3650</w:t>
+      </w:r>
+    </w:p>
+    <w:p>
+      <w:pPr>
+        <w:autoSpaceDE w:val="0"/>
+        <w:autoSpaceDN w:val="0"/>
+        <w:adjustRightInd w:val="0"/>
+        <w:spacing w:after="0" w:line="240" w:lineRule="auto"/>
+        <w:ind w:left="720"/>
+        <w:rPr>
+          <w:rFonts w:ascii="Arial" w:hAnsi="Arial" w:cs="Arial"/>
+          <w:sz w:val="18"/>
+          <w:szCs w:val="18"/>
+        </w:rPr>
+      </w:pPr>
+    </w:p>
     <w:sectPr>
-      <w:footerReference w:type="default" r:id="rId14"/>
+      <w:footerReference w:type="default" r:id="rId16"/>
       <w:pgSz w:w="12240" w:h="15840"/>
       <w:pgMar w:top="1440" w:right="1440" w:bottom="1440" w:left="1440" w:header="720" w:footer="720" w:gutter="0"/>
       <w:cols w:space="720"/>
@@ -8435,7 +9369,7 @@
 </file>
 
 <file path=word/endnotes.xml><?xml version="1.0" encoding="utf-8"?>
-<w:endnotes xmlns:wpc="http://schemas.microsoft.com/office/word/2010/wordprocessingCanvas" xmlns:mc="http://schemas.openxmlformats.org/markup-compatibility/2006" xmlns:o="urn:schemas-microsoft-com:office:office" xmlns:r="http://schemas.openxmlformats.org/officeDocument/2006/relationships" xmlns:m="http://schemas.openxmlformats.org/officeDocument/2006/math" xmlns:v="urn:schemas-microsoft-com:vml" xmlns:wp14="http://schemas.microsoft.com/office/word/2010/wordprocessingDrawing" xmlns:wp="http://schemas.openxmlformats.org/drawingml/2006/wordprocessingDrawing" xmlns:w10="urn:schemas-microsoft-com:office:word" xmlns:w="http://schemas.openxmlformats.org/wordprocessingml/2006/main" xmlns:w14="http://schemas.microsoft.com/office/word/2010/wordml" xmlns:w15="http://schemas.microsoft.com/office/word/2012/wordml" xmlns:wpg="http://schemas.microsoft.com/office/word/2010/wordprocessingGroup" xmlns:wpi="http://schemas.microsoft.com/office/word/2010/wordprocessingInk" xmlns:wne="http://schemas.microsoft.com/office/word/2006/wordml" xmlns:wps="http://schemas.microsoft.com/office/word/2010/wordprocessingShape" mc:Ignorable="w14 w15 wp14">
+<w:endnotes xmlns:wpc="http://schemas.microsoft.com/office/word/2010/wordprocessingCanvas" xmlns:mc="http://schemas.openxmlformats.org/markup-compatibility/2006" xmlns:o="urn:schemas-microsoft-com:office:office" xmlns:r="http://schemas.openxmlformats.org/officeDocument/2006/relationships" xmlns:m="http://schemas.openxmlformats.org/officeDocument/2006/math" xmlns:v="urn:schemas-microsoft-com:vml" xmlns:wp14="http://schemas.microsoft.com/office/word/2010/wordprocessingDrawing" xmlns:wp="http://schemas.openxmlformats.org/drawingml/2006/wordprocessingDrawing" xmlns:w10="urn:schemas-microsoft-com:office:word" xmlns:w="http://schemas.openxmlformats.org/wordprocessingml/2006/main" xmlns:w14="http://schemas.microsoft.com/office/word/2010/wordml" xmlns:wpg="http://schemas.microsoft.com/office/word/2010/wordprocessingGroup" xmlns:wpi="http://schemas.microsoft.com/office/word/2010/wordprocessingInk" xmlns:wne="http://schemas.microsoft.com/office/word/2006/wordml" xmlns:wps="http://schemas.microsoft.com/office/word/2010/wordprocessingShape" mc:Ignorable="w14 wp14">
   <w:endnote w:type="separator" w:id="-1">
     <w:p>
       <w:pPr>
@@ -8460,7 +9394,7 @@
 </file>
 
 <file path=word/footer1.xml><?xml version="1.0" encoding="utf-8"?>
-<w:ftr xmlns:wpc="http://schemas.microsoft.com/office/word/2010/wordprocessingCanvas" xmlns:mc="http://schemas.openxmlformats.org/markup-compatibility/2006" xmlns:o="urn:schemas-microsoft-com:office:office" xmlns:r="http://schemas.openxmlformats.org/officeDocument/2006/relationships" xmlns:m="http://schemas.openxmlformats.org/officeDocument/2006/math" xmlns:v="urn:schemas-microsoft-com:vml" xmlns:wp14="http://schemas.microsoft.com/office/word/2010/wordprocessingDrawing" xmlns:wp="http://schemas.openxmlformats.org/drawingml/2006/wordprocessingDrawing" xmlns:w10="urn:schemas-microsoft-com:office:word" xmlns:w="http://schemas.openxmlformats.org/wordprocessingml/2006/main" xmlns:w14="http://schemas.microsoft.com/office/word/2010/wordml" xmlns:w15="http://schemas.microsoft.com/office/word/2012/wordml" xmlns:wpg="http://schemas.microsoft.com/office/word/2010/wordprocessingGroup" xmlns:wpi="http://schemas.microsoft.com/office/word/2010/wordprocessingInk" xmlns:wne="http://schemas.microsoft.com/office/word/2006/wordml" xmlns:wps="http://schemas.microsoft.com/office/word/2010/wordprocessingShape" mc:Ignorable="w14 w15 wp14">
+<w:ftr xmlns:wpc="http://schemas.microsoft.com/office/word/2010/wordprocessingCanvas" xmlns:mc="http://schemas.openxmlformats.org/markup-compatibility/2006" xmlns:o="urn:schemas-microsoft-com:office:office" xmlns:r="http://schemas.openxmlformats.org/officeDocument/2006/relationships" xmlns:m="http://schemas.openxmlformats.org/officeDocument/2006/math" xmlns:v="urn:schemas-microsoft-com:vml" xmlns:wp14="http://schemas.microsoft.com/office/word/2010/wordprocessingDrawing" xmlns:wp="http://schemas.openxmlformats.org/drawingml/2006/wordprocessingDrawing" xmlns:w10="urn:schemas-microsoft-com:office:word" xmlns:w="http://schemas.openxmlformats.org/wordprocessingml/2006/main" xmlns:w14="http://schemas.microsoft.com/office/word/2010/wordml" xmlns:wpg="http://schemas.microsoft.com/office/word/2010/wordprocessingGroup" xmlns:wpi="http://schemas.microsoft.com/office/word/2010/wordprocessingInk" xmlns:wne="http://schemas.microsoft.com/office/word/2006/wordml" xmlns:wps="http://schemas.microsoft.com/office/word/2010/wordprocessingShape" mc:Ignorable="w14 wp14">
   <w:sdt>
     <w:sdtPr>
       <w:id w:val="-1325664363"/>
@@ -8513,7 +9447,7 @@
 </file>
 
 <file path=word/footnotes.xml><?xml version="1.0" encoding="utf-8"?>
-<w:footnotes xmlns:wpc="http://schemas.microsoft.com/office/word/2010/wordprocessingCanvas" xmlns:mc="http://schemas.openxmlformats.org/markup-compatibility/2006" xmlns:o="urn:schemas-microsoft-com:office:office" xmlns:r="http://schemas.openxmlformats.org/officeDocument/2006/relationships" xmlns:m="http://schemas.openxmlformats.org/officeDocument/2006/math" xmlns:v="urn:schemas-microsoft-com:vml" xmlns:wp14="http://schemas.microsoft.com/office/word/2010/wordprocessingDrawing" xmlns:wp="http://schemas.openxmlformats.org/drawingml/2006/wordprocessingDrawing" xmlns:w10="urn:schemas-microsoft-com:office:word" xmlns:w="http://schemas.openxmlformats.org/wordprocessingml/2006/main" xmlns:w14="http://schemas.microsoft.com/office/word/2010/wordml" xmlns:w15="http://schemas.microsoft.com/office/word/2012/wordml" xmlns:wpg="http://schemas.microsoft.com/office/word/2010/wordprocessingGroup" xmlns:wpi="http://schemas.microsoft.com/office/word/2010/wordprocessingInk" xmlns:wne="http://schemas.microsoft.com/office/word/2006/wordml" xmlns:wps="http://schemas.microsoft.com/office/word/2010/wordprocessingShape" mc:Ignorable="w14 w15 wp14">
+<w:footnotes xmlns:wpc="http://schemas.microsoft.com/office/word/2010/wordprocessingCanvas" xmlns:mc="http://schemas.openxmlformats.org/markup-compatibility/2006" xmlns:o="urn:schemas-microsoft-com:office:office" xmlns:r="http://schemas.openxmlformats.org/officeDocument/2006/relationships" xmlns:m="http://schemas.openxmlformats.org/officeDocument/2006/math" xmlns:v="urn:schemas-microsoft-com:vml" xmlns:wp14="http://schemas.microsoft.com/office/word/2010/wordprocessingDrawing" xmlns:wp="http://schemas.openxmlformats.org/drawingml/2006/wordprocessingDrawing" xmlns:w10="urn:schemas-microsoft-com:office:word" xmlns:w="http://schemas.openxmlformats.org/wordprocessingml/2006/main" xmlns:w14="http://schemas.microsoft.com/office/word/2010/wordml" xmlns:wpg="http://schemas.microsoft.com/office/word/2010/wordprocessingGroup" xmlns:wpi="http://schemas.microsoft.com/office/word/2010/wordprocessingInk" xmlns:wne="http://schemas.microsoft.com/office/word/2006/wordml" xmlns:wps="http://schemas.microsoft.com/office/word/2010/wordprocessingShape" mc:Ignorable="w14 wp14">
   <w:footnote w:type="separator" w:id="-1">
     <w:p>
       <w:pPr>
@@ -8538,7 +9472,7 @@
 </file>
 
 <file path=word/numbering.xml><?xml version="1.0" encoding="utf-8"?>
-<w:numbering xmlns:wpc="http://schemas.microsoft.com/office/word/2010/wordprocessingCanvas" xmlns:mc="http://schemas.openxmlformats.org/markup-compatibility/2006" xmlns:o="urn:schemas-microsoft-com:office:office" xmlns:r="http://schemas.openxmlformats.org/officeDocument/2006/relationships" xmlns:m="http://schemas.openxmlformats.org/officeDocument/2006/math" xmlns:v="urn:schemas-microsoft-com:vml" xmlns:wp14="http://schemas.microsoft.com/office/word/2010/wordprocessingDrawing" xmlns:wp="http://schemas.openxmlformats.org/drawingml/2006/wordprocessingDrawing" xmlns:w10="urn:schemas-microsoft-com:office:word" xmlns:w="http://schemas.openxmlformats.org/wordprocessingml/2006/main" xmlns:w14="http://schemas.microsoft.com/office/word/2010/wordml" xmlns:w15="http://schemas.microsoft.com/office/word/2012/wordml" xmlns:wpg="http://schemas.microsoft.com/office/word/2010/wordprocessingGroup" xmlns:wpi="http://schemas.microsoft.com/office/word/2010/wordprocessingInk" xmlns:wne="http://schemas.microsoft.com/office/word/2006/wordml" xmlns:wps="http://schemas.microsoft.com/office/word/2010/wordprocessingShape" mc:Ignorable="w14 w15 wp14">
+<w:numbering xmlns:wpc="http://schemas.microsoft.com/office/word/2010/wordprocessingCanvas" xmlns:mc="http://schemas.openxmlformats.org/markup-compatibility/2006" xmlns:o="urn:schemas-microsoft-com:office:office" xmlns:r="http://schemas.openxmlformats.org/officeDocument/2006/relationships" xmlns:m="http://schemas.openxmlformats.org/officeDocument/2006/math" xmlns:v="urn:schemas-microsoft-com:vml" xmlns:wp14="http://schemas.microsoft.com/office/word/2010/wordprocessingDrawing" xmlns:wp="http://schemas.openxmlformats.org/drawingml/2006/wordprocessingDrawing" xmlns:w10="urn:schemas-microsoft-com:office:word" xmlns:w="http://schemas.openxmlformats.org/wordprocessingml/2006/main" xmlns:w14="http://schemas.microsoft.com/office/word/2010/wordml" xmlns:wpg="http://schemas.microsoft.com/office/word/2010/wordprocessingGroup" xmlns:wpi="http://schemas.microsoft.com/office/word/2010/wordprocessingInk" xmlns:wne="http://schemas.microsoft.com/office/word/2006/wordml" xmlns:wps="http://schemas.microsoft.com/office/word/2010/wordprocessingShape" mc:Ignorable="w14 wp14">
   <w:abstractNum w:abstractNumId="0">
     <w:nsid w:val="05D32ECE"/>
     <w:multiLevelType w:val="multilevel"/>
@@ -10312,6 +11246,92 @@
     </w:lvl>
   </w:abstractNum>
   <w:abstractNum w:abstractNumId="16">
+    <w:nsid w:val="6BF56578"/>
+    <w:multiLevelType w:val="hybridMultilevel"/>
+    <w:tmpl w:val="14123AD4"/>
+    <w:lvl w:ilvl="0" w:tplc="3409000F">
+      <w:start w:val="1"/>
+      <w:numFmt w:val="decimal"/>
+      <w:lvlText w:val="%1."/>
+      <w:lvlJc w:val="left"/>
+      <w:pPr>
+        <w:ind w:left="720" w:hanging="360"/>
+      </w:pPr>
+    </w:lvl>
+    <w:lvl w:ilvl="1" w:tplc="34090019">
+      <w:start w:val="1"/>
+      <w:numFmt w:val="lowerLetter"/>
+      <w:lvlText w:val="%2."/>
+      <w:lvlJc w:val="left"/>
+      <w:pPr>
+        <w:ind w:left="1440" w:hanging="360"/>
+      </w:pPr>
+    </w:lvl>
+    <w:lvl w:ilvl="2" w:tplc="3409001B">
+      <w:start w:val="1"/>
+      <w:numFmt w:val="lowerRoman"/>
+      <w:lvlText w:val="%3."/>
+      <w:lvlJc w:val="right"/>
+      <w:pPr>
+        <w:ind w:left="2160" w:hanging="180"/>
+      </w:pPr>
+    </w:lvl>
+    <w:lvl w:ilvl="3" w:tplc="3409000F">
+      <w:start w:val="1"/>
+      <w:numFmt w:val="decimal"/>
+      <w:lvlText w:val="%4."/>
+      <w:lvlJc w:val="left"/>
+      <w:pPr>
+        <w:ind w:left="2880" w:hanging="360"/>
+      </w:pPr>
+    </w:lvl>
+    <w:lvl w:ilvl="4" w:tplc="34090019" w:tentative="1">
+      <w:start w:val="1"/>
+      <w:numFmt w:val="lowerLetter"/>
+      <w:lvlText w:val="%5."/>
+      <w:lvlJc w:val="left"/>
+      <w:pPr>
+        <w:ind w:left="3600" w:hanging="360"/>
+      </w:pPr>
+    </w:lvl>
+    <w:lvl w:ilvl="5" w:tplc="3409001B" w:tentative="1">
+      <w:start w:val="1"/>
+      <w:numFmt w:val="lowerRoman"/>
+      <w:lvlText w:val="%6."/>
+      <w:lvlJc w:val="right"/>
+      <w:pPr>
+        <w:ind w:left="4320" w:hanging="180"/>
+      </w:pPr>
+    </w:lvl>
+    <w:lvl w:ilvl="6" w:tplc="3409000F" w:tentative="1">
+      <w:start w:val="1"/>
+      <w:numFmt w:val="decimal"/>
+      <w:lvlText w:val="%7."/>
+      <w:lvlJc w:val="left"/>
+      <w:pPr>
+        <w:ind w:left="5040" w:hanging="360"/>
+      </w:pPr>
+    </w:lvl>
+    <w:lvl w:ilvl="7" w:tplc="34090019" w:tentative="1">
+      <w:start w:val="1"/>
+      <w:numFmt w:val="lowerLetter"/>
+      <w:lvlText w:val="%8."/>
+      <w:lvlJc w:val="left"/>
+      <w:pPr>
+        <w:ind w:left="5760" w:hanging="360"/>
+      </w:pPr>
+    </w:lvl>
+    <w:lvl w:ilvl="8" w:tplc="3409001B" w:tentative="1">
+      <w:start w:val="1"/>
+      <w:numFmt w:val="lowerRoman"/>
+      <w:lvlText w:val="%9."/>
+      <w:lvlJc w:val="right"/>
+      <w:pPr>
+        <w:ind w:left="6480" w:hanging="180"/>
+      </w:pPr>
+    </w:lvl>
+  </w:abstractNum>
+  <w:abstractNum w:abstractNumId="17">
     <w:nsid w:val="70A95138"/>
     <w:multiLevelType w:val="multilevel"/>
     <w:tmpl w:val="47588872"/>
@@ -10460,7 +11480,7 @@
       </w:rPr>
     </w:lvl>
   </w:abstractNum>
-  <w:abstractNum w:abstractNumId="17">
+  <w:abstractNum w:abstractNumId="18">
     <w:nsid w:val="746046EB"/>
     <w:multiLevelType w:val="hybridMultilevel"/>
     <w:tmpl w:val="E28EE396"/>
@@ -10546,7 +11566,7 @@
       </w:pPr>
     </w:lvl>
   </w:abstractNum>
-  <w:abstractNum w:abstractNumId="18">
+  <w:abstractNum w:abstractNumId="19">
     <w:nsid w:val="7510439C"/>
     <w:multiLevelType w:val="hybridMultilevel"/>
     <w:tmpl w:val="06BCCE80"/>
@@ -10632,7 +11652,7 @@
       </w:pPr>
     </w:lvl>
   </w:abstractNum>
-  <w:abstractNum w:abstractNumId="19">
+  <w:abstractNum w:abstractNumId="20">
     <w:nsid w:val="778D2B0B"/>
     <w:multiLevelType w:val="multilevel"/>
     <w:tmpl w:val="09543610"/>
@@ -10781,7 +11801,7 @@
       </w:rPr>
     </w:lvl>
   </w:abstractNum>
-  <w:abstractNum w:abstractNumId="20">
+  <w:abstractNum w:abstractNumId="21">
     <w:nsid w:val="7E1E1545"/>
     <w:multiLevelType w:val="hybridMultilevel"/>
     <w:tmpl w:val="6F0EDCCE"/>
@@ -10867,7 +11887,7 @@
       </w:pPr>
     </w:lvl>
   </w:abstractNum>
-  <w:abstractNum w:abstractNumId="21">
+  <w:abstractNum w:abstractNumId="22">
     <w:nsid w:val="7F344C33"/>
     <w:multiLevelType w:val="multilevel"/>
     <w:tmpl w:val="F2E03E0A"/>
@@ -11020,13 +12040,13 @@
     <w:abstractNumId w:val="15"/>
   </w:num>
   <w:num w:numId="2">
-    <w:abstractNumId w:val="19"/>
+    <w:abstractNumId w:val="20"/>
   </w:num>
   <w:num w:numId="3">
     <w:abstractNumId w:val="13"/>
   </w:num>
   <w:num w:numId="4">
-    <w:abstractNumId w:val="21"/>
+    <w:abstractNumId w:val="22"/>
   </w:num>
   <w:num w:numId="5">
     <w:abstractNumId w:val="11"/>
@@ -11038,10 +12058,10 @@
     <w:abstractNumId w:val="5"/>
   </w:num>
   <w:num w:numId="8">
-    <w:abstractNumId w:val="20"/>
+    <w:abstractNumId w:val="21"/>
   </w:num>
   <w:num w:numId="9">
-    <w:abstractNumId w:val="17"/>
+    <w:abstractNumId w:val="18"/>
   </w:num>
   <w:num w:numId="10">
     <w:abstractNumId w:val="12"/>
@@ -11059,7 +12079,7 @@
     <w:abstractNumId w:val="0"/>
   </w:num>
   <w:num w:numId="15">
-    <w:abstractNumId w:val="18"/>
+    <w:abstractNumId w:val="19"/>
   </w:num>
   <w:num w:numId="16">
     <w:abstractNumId w:val="7"/>
@@ -11077,16 +12097,19 @@
     <w:abstractNumId w:val="9"/>
   </w:num>
   <w:num w:numId="21">
-    <w:abstractNumId w:val="16"/>
+    <w:abstractNumId w:val="17"/>
   </w:num>
   <w:num w:numId="22">
     <w:abstractNumId w:val="14"/>
+  </w:num>
+  <w:num w:numId="23">
+    <w:abstractNumId w:val="16"/>
   </w:num>
 </w:numbering>
 </file>
 
 <file path=word/styles.xml><?xml version="1.0" encoding="utf-8"?>
-<w:styles xmlns:mc="http://schemas.openxmlformats.org/markup-compatibility/2006" xmlns:r="http://schemas.openxmlformats.org/officeDocument/2006/relationships" xmlns:w="http://schemas.openxmlformats.org/wordprocessingml/2006/main" xmlns:w14="http://schemas.microsoft.com/office/word/2010/wordml" xmlns:w15="http://schemas.microsoft.com/office/word/2012/wordml" mc:Ignorable="w14 w15">
+<w:styles xmlns:mc="http://schemas.openxmlformats.org/markup-compatibility/2006" xmlns:r="http://schemas.openxmlformats.org/officeDocument/2006/relationships" xmlns:w="http://schemas.openxmlformats.org/wordprocessingml/2006/main" xmlns:w14="http://schemas.microsoft.com/office/word/2010/wordml" mc:Ignorable="w14">
   <w:docDefaults>
     <w:rPrDefault>
       <w:rPr>
@@ -11102,378 +12125,513 @@
       </w:pPr>
     </w:pPrDefault>
   </w:docDefaults>
-  <w:latentStyles w:defLockedState="0" w:defUIPriority="99" w:defSemiHidden="0" w:defUnhideWhenUsed="0" w:defQFormat="0" w:count="371">
-    <w:lsdException w:name="Normal" w:uiPriority="0" w:qFormat="1"/>
-    <w:lsdException w:name="heading 1" w:uiPriority="9" w:qFormat="1"/>
-    <w:lsdException w:name="heading 2" w:semiHidden="1" w:uiPriority="9" w:unhideWhenUsed="1" w:qFormat="1"/>
-    <w:lsdException w:name="heading 3" w:semiHidden="1" w:uiPriority="9" w:unhideWhenUsed="1" w:qFormat="1"/>
-    <w:lsdException w:name="heading 4" w:semiHidden="1" w:uiPriority="9" w:unhideWhenUsed="1" w:qFormat="1"/>
-    <w:lsdException w:name="heading 5" w:semiHidden="1" w:uiPriority="9" w:unhideWhenUsed="1" w:qFormat="1"/>
-    <w:lsdException w:name="heading 6" w:semiHidden="1" w:uiPriority="9" w:unhideWhenUsed="1" w:qFormat="1"/>
-    <w:lsdException w:name="heading 7" w:semiHidden="1" w:uiPriority="9" w:unhideWhenUsed="1" w:qFormat="1"/>
-    <w:lsdException w:name="heading 8" w:semiHidden="1" w:uiPriority="9" w:unhideWhenUsed="1" w:qFormat="1"/>
-    <w:lsdException w:name="heading 9" w:semiHidden="1" w:uiPriority="9" w:unhideWhenUsed="1" w:qFormat="1"/>
-    <w:lsdException w:name="index 1" w:semiHidden="1" w:unhideWhenUsed="1"/>
-    <w:lsdException w:name="index 2" w:semiHidden="1" w:unhideWhenUsed="1"/>
-    <w:lsdException w:name="index 3" w:semiHidden="1" w:unhideWhenUsed="1"/>
-    <w:lsdException w:name="index 4" w:semiHidden="1" w:unhideWhenUsed="1"/>
-    <w:lsdException w:name="index 5" w:semiHidden="1" w:unhideWhenUsed="1"/>
-    <w:lsdException w:name="index 6" w:semiHidden="1" w:unhideWhenUsed="1"/>
-    <w:lsdException w:name="index 7" w:semiHidden="1" w:unhideWhenUsed="1"/>
-    <w:lsdException w:name="index 8" w:semiHidden="1" w:unhideWhenUsed="1"/>
-    <w:lsdException w:name="index 9" w:semiHidden="1" w:unhideWhenUsed="1"/>
-    <w:lsdException w:name="toc 1" w:semiHidden="1" w:uiPriority="39" w:unhideWhenUsed="1"/>
-    <w:lsdException w:name="toc 2" w:semiHidden="1" w:uiPriority="39" w:unhideWhenUsed="1"/>
-    <w:lsdException w:name="toc 3" w:semiHidden="1" w:uiPriority="39" w:unhideWhenUsed="1"/>
-    <w:lsdException w:name="toc 4" w:semiHidden="1" w:uiPriority="39" w:unhideWhenUsed="1"/>
-    <w:lsdException w:name="toc 5" w:semiHidden="1" w:uiPriority="39" w:unhideWhenUsed="1"/>
-    <w:lsdException w:name="toc 6" w:semiHidden="1" w:uiPriority="39" w:unhideWhenUsed="1"/>
-    <w:lsdException w:name="toc 7" w:semiHidden="1" w:uiPriority="39" w:unhideWhenUsed="1"/>
-    <w:lsdException w:name="toc 8" w:semiHidden="1" w:uiPriority="39" w:unhideWhenUsed="1"/>
-    <w:lsdException w:name="toc 9" w:semiHidden="1" w:uiPriority="39" w:unhideWhenUsed="1"/>
-    <w:lsdException w:name="Normal Indent" w:semiHidden="1" w:unhideWhenUsed="1"/>
-    <w:lsdException w:name="footnote text" w:semiHidden="1" w:unhideWhenUsed="1"/>
-    <w:lsdException w:name="annotation text" w:semiHidden="1" w:unhideWhenUsed="1"/>
-    <w:lsdException w:name="header" w:semiHidden="1" w:unhideWhenUsed="1"/>
-    <w:lsdException w:name="footer" w:semiHidden="1" w:unhideWhenUsed="1"/>
-    <w:lsdException w:name="index heading" w:semiHidden="1" w:unhideWhenUsed="1"/>
-    <w:lsdException w:name="caption" w:semiHidden="1" w:uiPriority="35" w:unhideWhenUsed="1" w:qFormat="1"/>
-    <w:lsdException w:name="table of figures" w:semiHidden="1" w:unhideWhenUsed="1"/>
-    <w:lsdException w:name="envelope address" w:semiHidden="1" w:unhideWhenUsed="1"/>
-    <w:lsdException w:name="envelope return" w:semiHidden="1" w:unhideWhenUsed="1"/>
-    <w:lsdException w:name="footnote reference" w:semiHidden="1" w:unhideWhenUsed="1"/>
-    <w:lsdException w:name="annotation reference" w:semiHidden="1" w:unhideWhenUsed="1"/>
-    <w:lsdException w:name="line number" w:semiHidden="1" w:unhideWhenUsed="1"/>
-    <w:lsdException w:name="page number" w:semiHidden="1" w:unhideWhenUsed="1"/>
-    <w:lsdException w:name="endnote reference" w:semiHidden="1" w:unhideWhenUsed="1"/>
-    <w:lsdException w:name="endnote text" w:semiHidden="1" w:unhideWhenUsed="1"/>
-    <w:lsdException w:name="table of authorities" w:semiHidden="1" w:unhideWhenUsed="1"/>
-    <w:lsdException w:name="macro" w:semiHidden="1" w:unhideWhenUsed="1"/>
-    <w:lsdException w:name="toa heading" w:semiHidden="1" w:unhideWhenUsed="1"/>
-    <w:lsdException w:name="List" w:semiHidden="1" w:unhideWhenUsed="1"/>
-    <w:lsdException w:name="List Bullet" w:semiHidden="1" w:unhideWhenUsed="1"/>
-    <w:lsdException w:name="List Number" w:semiHidden="1" w:unhideWhenUsed="1"/>
-    <w:lsdException w:name="List 2" w:semiHidden="1" w:unhideWhenUsed="1"/>
-    <w:lsdException w:name="List 3" w:semiHidden="1" w:unhideWhenUsed="1"/>
-    <w:lsdException w:name="List 4" w:semiHidden="1" w:unhideWhenUsed="1"/>
-    <w:lsdException w:name="List 5" w:semiHidden="1" w:unhideWhenUsed="1"/>
-    <w:lsdException w:name="List Bullet 2" w:semiHidden="1" w:unhideWhenUsed="1"/>
-    <w:lsdException w:name="List Bullet 3" w:semiHidden="1" w:unhideWhenUsed="1"/>
-    <w:lsdException w:name="List Bullet 4" w:semiHidden="1" w:unhideWhenUsed="1"/>
-    <w:lsdException w:name="List Bullet 5" w:semiHidden="1" w:unhideWhenUsed="1"/>
-    <w:lsdException w:name="List Number 2" w:semiHidden="1" w:unhideWhenUsed="1"/>
-    <w:lsdException w:name="List Number 3" w:semiHidden="1" w:unhideWhenUsed="1"/>
-    <w:lsdException w:name="List Number 4" w:semiHidden="1" w:unhideWhenUsed="1"/>
-    <w:lsdException w:name="List Number 5" w:semiHidden="1" w:unhideWhenUsed="1"/>
-    <w:lsdException w:name="Title" w:uiPriority="10" w:qFormat="1"/>
-    <w:lsdException w:name="Closing" w:semiHidden="1" w:unhideWhenUsed="1"/>
-    <w:lsdException w:name="Signature" w:semiHidden="1" w:unhideWhenUsed="1"/>
-    <w:lsdException w:name="Default Paragraph Font" w:semiHidden="1" w:uiPriority="1" w:unhideWhenUsed="1"/>
-    <w:lsdException w:name="Body Text" w:semiHidden="1" w:unhideWhenUsed="1"/>
-    <w:lsdException w:name="Body Text Indent" w:semiHidden="1" w:unhideWhenUsed="1"/>
-    <w:lsdException w:name="List Continue" w:semiHidden="1" w:unhideWhenUsed="1"/>
-    <w:lsdException w:name="List Continue 2" w:semiHidden="1" w:unhideWhenUsed="1"/>
-    <w:lsdException w:name="List Continue 3" w:semiHidden="1" w:unhideWhenUsed="1"/>
-    <w:lsdException w:name="List Continue 4" w:semiHidden="1" w:unhideWhenUsed="1"/>
-    <w:lsdException w:name="List Continue 5" w:semiHidden="1" w:unhideWhenUsed="1"/>
-    <w:lsdException w:name="Message Header" w:semiHidden="1" w:unhideWhenUsed="1"/>
-    <w:lsdException w:name="Subtitle" w:uiPriority="11" w:qFormat="1"/>
-    <w:lsdException w:name="Salutation" w:semiHidden="1" w:unhideWhenUsed="1"/>
-    <w:lsdException w:name="Date" w:semiHidden="1" w:unhideWhenUsed="1"/>
-    <w:lsdException w:name="Body Text First Indent" w:semiHidden="1" w:unhideWhenUsed="1"/>
-    <w:lsdException w:name="Body Text First Indent 2" w:semiHidden="1" w:unhideWhenUsed="1"/>
-    <w:lsdException w:name="Note Heading" w:semiHidden="1" w:unhideWhenUsed="1"/>
-    <w:lsdException w:name="Body Text 2" w:semiHidden="1" w:unhideWhenUsed="1"/>
-    <w:lsdException w:name="Body Text 3" w:semiHidden="1" w:unhideWhenUsed="1"/>
-    <w:lsdException w:name="Body Text Indent 2" w:semiHidden="1" w:unhideWhenUsed="1"/>
-    <w:lsdException w:name="Body Text Indent 3" w:semiHidden="1" w:unhideWhenUsed="1"/>
-    <w:lsdException w:name="Block Text" w:semiHidden="1" w:unhideWhenUsed="1"/>
-    <w:lsdException w:name="Hyperlink" w:semiHidden="1" w:unhideWhenUsed="1"/>
-    <w:lsdException w:name="FollowedHyperlink" w:semiHidden="1" w:unhideWhenUsed="1"/>
-    <w:lsdException w:name="Strong" w:uiPriority="22" w:qFormat="1"/>
-    <w:lsdException w:name="Emphasis" w:uiPriority="20" w:qFormat="1"/>
-    <w:lsdException w:name="Document Map" w:semiHidden="1" w:unhideWhenUsed="1"/>
-    <w:lsdException w:name="Plain Text" w:semiHidden="1" w:unhideWhenUsed="1"/>
-    <w:lsdException w:name="E-mail Signature" w:semiHidden="1" w:unhideWhenUsed="1"/>
-    <w:lsdException w:name="HTML Top of Form" w:semiHidden="1" w:unhideWhenUsed="1"/>
-    <w:lsdException w:name="HTML Bottom of Form" w:semiHidden="1" w:unhideWhenUsed="1"/>
-    <w:lsdException w:name="Normal (Web)" w:semiHidden="1" w:unhideWhenUsed="1"/>
-    <w:lsdException w:name="HTML Acronym" w:semiHidden="1" w:unhideWhenUsed="1"/>
-    <w:lsdException w:name="HTML Address" w:semiHidden="1" w:unhideWhenUsed="1"/>
-    <w:lsdException w:name="HTML Cite" w:semiHidden="1" w:unhideWhenUsed="1"/>
-    <w:lsdException w:name="HTML Code" w:semiHidden="1" w:unhideWhenUsed="1"/>
-    <w:lsdException w:name="HTML Definition" w:semiHidden="1" w:unhideWhenUsed="1"/>
-    <w:lsdException w:name="HTML Keyboard" w:semiHidden="1" w:unhideWhenUsed="1"/>
-    <w:lsdException w:name="HTML Preformatted" w:semiHidden="1" w:unhideWhenUsed="1"/>
-    <w:lsdException w:name="HTML Sample" w:semiHidden="1" w:unhideWhenUsed="1"/>
-    <w:lsdException w:name="HTML Typewriter" w:semiHidden="1" w:unhideWhenUsed="1"/>
-    <w:lsdException w:name="HTML Variable" w:semiHidden="1" w:unhideWhenUsed="1"/>
-    <w:lsdException w:name="Normal Table" w:semiHidden="1" w:unhideWhenUsed="1"/>
-    <w:lsdException w:name="annotation subject" w:semiHidden="1" w:unhideWhenUsed="1"/>
-    <w:lsdException w:name="No List" w:semiHidden="1" w:unhideWhenUsed="1"/>
-    <w:lsdException w:name="Outline List 1" w:semiHidden="1" w:unhideWhenUsed="1"/>
-    <w:lsdException w:name="Outline List 2" w:semiHidden="1" w:unhideWhenUsed="1"/>
-    <w:lsdException w:name="Outline List 3" w:semiHidden="1" w:unhideWhenUsed="1"/>
-    <w:lsdException w:name="Table Simple 1" w:semiHidden="1" w:unhideWhenUsed="1"/>
-    <w:lsdException w:name="Table Simple 2" w:semiHidden="1" w:unhideWhenUsed="1"/>
-    <w:lsdException w:name="Table Simple 3" w:semiHidden="1" w:unhideWhenUsed="1"/>
-    <w:lsdException w:name="Table Classic 1" w:semiHidden="1" w:unhideWhenUsed="1"/>
-    <w:lsdException w:name="Table Classic 2" w:semiHidden="1" w:unhideWhenUsed="1"/>
-    <w:lsdException w:name="Table Classic 3" w:semiHidden="1" w:unhideWhenUsed="1"/>
-    <w:lsdException w:name="Table Classic 4" w:semiHidden="1" w:unhideWhenUsed="1"/>
-    <w:lsdException w:name="Table Colorful 1" w:semiHidden="1" w:unhideWhenUsed="1"/>
-    <w:lsdException w:name="Table Colorful 2" w:semiHidden="1" w:unhideWhenUsed="1"/>
-    <w:lsdException w:name="Table Colorful 3" w:semiHidden="1" w:unhideWhenUsed="1"/>
-    <w:lsdException w:name="Table Columns 1" w:semiHidden="1" w:unhideWhenUsed="1"/>
-    <w:lsdException w:name="Table Columns 2" w:semiHidden="1" w:unhideWhenUsed="1"/>
-    <w:lsdException w:name="Table Columns 3" w:semiHidden="1" w:unhideWhenUsed="1"/>
-    <w:lsdException w:name="Table Columns 4" w:semiHidden="1" w:unhideWhenUsed="1"/>
-    <w:lsdException w:name="Table Columns 5" w:semiHidden="1" w:unhideWhenUsed="1"/>
-    <w:lsdException w:name="Table Grid 1" w:semiHidden="1" w:unhideWhenUsed="1"/>
-    <w:lsdException w:name="Table Grid 2" w:semiHidden="1" w:unhideWhenUsed="1"/>
-    <w:lsdException w:name="Table Grid 3" w:semiHidden="1" w:unhideWhenUsed="1"/>
-    <w:lsdException w:name="Table Grid 4" w:semiHidden="1" w:unhideWhenUsed="1"/>
-    <w:lsdException w:name="Table Grid 5" w:semiHidden="1" w:unhideWhenUsed="1"/>
-    <w:lsdException w:name="Table Grid 6" w:semiHidden="1" w:unhideWhenUsed="1"/>
-    <w:lsdException w:name="Table Grid 7" w:semiHidden="1" w:unhideWhenUsed="1"/>
-    <w:lsdException w:name="Table Grid 8" w:semiHidden="1" w:unhideWhenUsed="1"/>
-    <w:lsdException w:name="Table List 1" w:semiHidden="1" w:unhideWhenUsed="1"/>
-    <w:lsdException w:name="Table List 2" w:semiHidden="1" w:unhideWhenUsed="1"/>
-    <w:lsdException w:name="Table List 3" w:semiHidden="1" w:unhideWhenUsed="1"/>
-    <w:lsdException w:name="Table List 4" w:semiHidden="1" w:unhideWhenUsed="1"/>
-    <w:lsdException w:name="Table List 5" w:semiHidden="1" w:unhideWhenUsed="1"/>
-    <w:lsdException w:name="Table List 6" w:semiHidden="1" w:unhideWhenUsed="1"/>
-    <w:lsdException w:name="Table List 7" w:semiHidden="1" w:unhideWhenUsed="1"/>
-    <w:lsdException w:name="Table List 8" w:semiHidden="1" w:unhideWhenUsed="1"/>
-    <w:lsdException w:name="Table 3D effects 1" w:semiHidden="1" w:unhideWhenUsed="1"/>
-    <w:lsdException w:name="Table 3D effects 2" w:semiHidden="1" w:unhideWhenUsed="1"/>
-    <w:lsdException w:name="Table 3D effects 3" w:semiHidden="1" w:unhideWhenUsed="1"/>
-    <w:lsdException w:name="Table Contemporary" w:semiHidden="1" w:unhideWhenUsed="1"/>
-    <w:lsdException w:name="Table Elegant" w:semiHidden="1" w:unhideWhenUsed="1"/>
-    <w:lsdException w:name="Table Professional" w:semiHidden="1" w:unhideWhenUsed="1"/>
-    <w:lsdException w:name="Table Subtle 1" w:semiHidden="1" w:unhideWhenUsed="1"/>
-    <w:lsdException w:name="Table Subtle 2" w:semiHidden="1" w:unhideWhenUsed="1"/>
-    <w:lsdException w:name="Table Web 1" w:semiHidden="1" w:unhideWhenUsed="1"/>
-    <w:lsdException w:name="Table Web 2" w:semiHidden="1" w:unhideWhenUsed="1"/>
-    <w:lsdException w:name="Table Web 3" w:semiHidden="1" w:unhideWhenUsed="1"/>
-    <w:lsdException w:name="Balloon Text" w:semiHidden="1" w:unhideWhenUsed="1"/>
-    <w:lsdException w:name="Table Grid" w:uiPriority="39"/>
-    <w:lsdException w:name="Table Theme" w:semiHidden="1" w:unhideWhenUsed="1"/>
-    <w:lsdException w:name="Placeholder Text" w:semiHidden="1"/>
-    <w:lsdException w:name="No Spacing" w:uiPriority="1" w:qFormat="1"/>
-    <w:lsdException w:name="Light Shading" w:uiPriority="60"/>
-    <w:lsdException w:name="Light List" w:uiPriority="61"/>
-    <w:lsdException w:name="Light Grid" w:uiPriority="62"/>
-    <w:lsdException w:name="Medium Shading 1" w:uiPriority="63"/>
-    <w:lsdException w:name="Medium Shading 2" w:uiPriority="64"/>
-    <w:lsdException w:name="Medium List 1" w:uiPriority="65"/>
-    <w:lsdException w:name="Medium List 2" w:uiPriority="66"/>
-    <w:lsdException w:name="Medium Grid 1" w:uiPriority="67"/>
-    <w:lsdException w:name="Medium Grid 2" w:uiPriority="68"/>
-    <w:lsdException w:name="Medium Grid 3" w:uiPriority="69"/>
-    <w:lsdException w:name="Dark List" w:uiPriority="70"/>
-    <w:lsdException w:name="Colorful Shading" w:uiPriority="71"/>
-    <w:lsdException w:name="Colorful List" w:uiPriority="72"/>
-    <w:lsdException w:name="Colorful Grid" w:uiPriority="73"/>
-    <w:lsdException w:name="Light Shading Accent 1" w:uiPriority="60"/>
-    <w:lsdException w:name="Light List Accent 1" w:uiPriority="61"/>
-    <w:lsdException w:name="Light Grid Accent 1" w:uiPriority="62"/>
-    <w:lsdException w:name="Medium Shading 1 Accent 1" w:uiPriority="63"/>
-    <w:lsdException w:name="Medium Shading 2 Accent 1" w:uiPriority="64"/>
-    <w:lsdException w:name="Medium List 1 Accent 1" w:uiPriority="65"/>
-    <w:lsdException w:name="Revision" w:semiHidden="1"/>
-    <w:lsdException w:name="List Paragraph" w:uiPriority="34" w:qFormat="1"/>
-    <w:lsdException w:name="Quote" w:uiPriority="29" w:qFormat="1"/>
-    <w:lsdException w:name="Intense Quote" w:uiPriority="30" w:qFormat="1"/>
-    <w:lsdException w:name="Medium List 2 Accent 1" w:uiPriority="66"/>
-    <w:lsdException w:name="Medium Grid 1 Accent 1" w:uiPriority="67"/>
-    <w:lsdException w:name="Medium Grid 2 Accent 1" w:uiPriority="68"/>
-    <w:lsdException w:name="Medium Grid 3 Accent 1" w:uiPriority="69"/>
-    <w:lsdException w:name="Dark List Accent 1" w:uiPriority="70"/>
-    <w:lsdException w:name="Colorful Shading Accent 1" w:uiPriority="71"/>
-    <w:lsdException w:name="Colorful List Accent 1" w:uiPriority="72"/>
-    <w:lsdException w:name="Colorful Grid Accent 1" w:uiPriority="73"/>
-    <w:lsdException w:name="Light Shading Accent 2" w:uiPriority="60"/>
-    <w:lsdException w:name="Light List Accent 2" w:uiPriority="61"/>
-    <w:lsdException w:name="Light Grid Accent 2" w:uiPriority="62"/>
-    <w:lsdException w:name="Medium Shading 1 Accent 2" w:uiPriority="63"/>
-    <w:lsdException w:name="Medium Shading 2 Accent 2" w:uiPriority="64"/>
-    <w:lsdException w:name="Medium List 1 Accent 2" w:uiPriority="65"/>
-    <w:lsdException w:name="Medium List 2 Accent 2" w:uiPriority="66"/>
-    <w:lsdException w:name="Medium Grid 1 Accent 2" w:uiPriority="67"/>
-    <w:lsdException w:name="Medium Grid 2 Accent 2" w:uiPriority="68"/>
-    <w:lsdException w:name="Medium Grid 3 Accent 2" w:uiPriority="69"/>
-    <w:lsdException w:name="Dark List Accent 2" w:uiPriority="70"/>
-    <w:lsdException w:name="Colorful Shading Accent 2" w:uiPriority="71"/>
-    <w:lsdException w:name="Colorful List Accent 2" w:uiPriority="72"/>
-    <w:lsdException w:name="Colorful Grid Accent 2" w:uiPriority="73"/>
-    <w:lsdException w:name="Light Shading Accent 3" w:uiPriority="60"/>
-    <w:lsdException w:name="Light List Accent 3" w:uiPriority="61"/>
-    <w:lsdException w:name="Light Grid Accent 3" w:uiPriority="62"/>
-    <w:lsdException w:name="Medium Shading 1 Accent 3" w:uiPriority="63"/>
-    <w:lsdException w:name="Medium Shading 2 Accent 3" w:uiPriority="64"/>
-    <w:lsdException w:name="Medium List 1 Accent 3" w:uiPriority="65"/>
-    <w:lsdException w:name="Medium List 2 Accent 3" w:uiPriority="66"/>
-    <w:lsdException w:name="Medium Grid 1 Accent 3" w:uiPriority="67"/>
-    <w:lsdException w:name="Medium Grid 2 Accent 3" w:uiPriority="68"/>
-    <w:lsdException w:name="Medium Grid 3 Accent 3" w:uiPriority="69"/>
-    <w:lsdException w:name="Dark List Accent 3" w:uiPriority="70"/>
-    <w:lsdException w:name="Colorful Shading Accent 3" w:uiPriority="71"/>
-    <w:lsdException w:name="Colorful List Accent 3" w:uiPriority="72"/>
-    <w:lsdException w:name="Colorful Grid Accent 3" w:uiPriority="73"/>
-    <w:lsdException w:name="Light Shading Accent 4" w:uiPriority="60"/>
-    <w:lsdException w:name="Light List Accent 4" w:uiPriority="61"/>
-    <w:lsdException w:name="Light Grid Accent 4" w:uiPriority="62"/>
-    <w:lsdException w:name="Medium Shading 1 Accent 4" w:uiPriority="63"/>
-    <w:lsdException w:name="Medium Shading 2 Accent 4" w:uiPriority="64"/>
-    <w:lsdException w:name="Medium List 1 Accent 4" w:uiPriority="65"/>
-    <w:lsdException w:name="Medium List 2 Accent 4" w:uiPriority="66"/>
-    <w:lsdException w:name="Medium Grid 1 Accent 4" w:uiPriority="67"/>
-    <w:lsdException w:name="Medium Grid 2 Accent 4" w:uiPriority="68"/>
-    <w:lsdException w:name="Medium Grid 3 Accent 4" w:uiPriority="69"/>
-    <w:lsdException w:name="Dark List Accent 4" w:uiPriority="70"/>
-    <w:lsdException w:name="Colorful Shading Accent 4" w:uiPriority="71"/>
-    <w:lsdException w:name="Colorful List Accent 4" w:uiPriority="72"/>
-    <w:lsdException w:name="Colorful Grid Accent 4" w:uiPriority="73"/>
-    <w:lsdException w:name="Light Shading Accent 5" w:uiPriority="60"/>
-    <w:lsdException w:name="Light List Accent 5" w:uiPriority="61"/>
-    <w:lsdException w:name="Light Grid Accent 5" w:uiPriority="62"/>
-    <w:lsdException w:name="Medium Shading 1 Accent 5" w:uiPriority="63"/>
-    <w:lsdException w:name="Medium Shading 2 Accent 5" w:uiPriority="64"/>
-    <w:lsdException w:name="Medium List 1 Accent 5" w:uiPriority="65"/>
-    <w:lsdException w:name="Medium List 2 Accent 5" w:uiPriority="66"/>
-    <w:lsdException w:name="Medium Grid 1 Accent 5" w:uiPriority="67"/>
-    <w:lsdException w:name="Medium Grid 2 Accent 5" w:uiPriority="68"/>
-    <w:lsdException w:name="Medium Grid 3 Accent 5" w:uiPriority="69"/>
-    <w:lsdException w:name="Dark List Accent 5" w:uiPriority="70"/>
-    <w:lsdException w:name="Colorful Shading Accent 5" w:uiPriority="71"/>
-    <w:lsdException w:name="Colorful List Accent 5" w:uiPriority="72"/>
-    <w:lsdException w:name="Colorful Grid Accent 5" w:uiPriority="73"/>
-    <w:lsdException w:name="Light Shading Accent 6" w:uiPriority="60"/>
-    <w:lsdException w:name="Light List Accent 6" w:uiPriority="61"/>
-    <w:lsdException w:name="Light Grid Accent 6" w:uiPriority="62"/>
-    <w:lsdException w:name="Medium Shading 1 Accent 6" w:uiPriority="63"/>
-    <w:lsdException w:name="Medium Shading 2 Accent 6" w:uiPriority="64"/>
-    <w:lsdException w:name="Medium List 1 Accent 6" w:uiPriority="65"/>
-    <w:lsdException w:name="Medium List 2 Accent 6" w:uiPriority="66"/>
-    <w:lsdException w:name="Medium Grid 1 Accent 6" w:uiPriority="67"/>
-    <w:lsdException w:name="Medium Grid 2 Accent 6" w:uiPriority="68"/>
-    <w:lsdException w:name="Medium Grid 3 Accent 6" w:uiPriority="69"/>
-    <w:lsdException w:name="Dark List Accent 6" w:uiPriority="70"/>
-    <w:lsdException w:name="Colorful Shading Accent 6" w:uiPriority="71"/>
-    <w:lsdException w:name="Colorful List Accent 6" w:uiPriority="72"/>
-    <w:lsdException w:name="Colorful Grid Accent 6" w:uiPriority="73"/>
-    <w:lsdException w:name="Subtle Emphasis" w:uiPriority="19" w:qFormat="1"/>
-    <w:lsdException w:name="Intense Emphasis" w:uiPriority="21" w:qFormat="1"/>
-    <w:lsdException w:name="Subtle Reference" w:uiPriority="31" w:qFormat="1"/>
-    <w:lsdException w:name="Intense Reference" w:uiPriority="32" w:qFormat="1"/>
-    <w:lsdException w:name="Book Title" w:uiPriority="33" w:qFormat="1"/>
-    <w:lsdException w:name="Bibliography" w:semiHidden="1" w:uiPriority="37" w:unhideWhenUsed="1"/>
-    <w:lsdException w:name="TOC Heading" w:semiHidden="1" w:uiPriority="39" w:unhideWhenUsed="1" w:qFormat="1"/>
-    <w:lsdException w:name="Plain Table 1" w:uiPriority="41"/>
-    <w:lsdException w:name="Plain Table 2" w:uiPriority="42"/>
-    <w:lsdException w:name="Plain Table 3" w:uiPriority="43"/>
-    <w:lsdException w:name="Plain Table 4" w:uiPriority="44"/>
-    <w:lsdException w:name="Plain Table 5" w:uiPriority="45"/>
-    <w:lsdException w:name="Grid Table Light" w:uiPriority="40"/>
-    <w:lsdException w:name="Grid Table 1 Light" w:uiPriority="46"/>
-    <w:lsdException w:name="Grid Table 2" w:uiPriority="47"/>
-    <w:lsdException w:name="Grid Table 3" w:uiPriority="48"/>
-    <w:lsdException w:name="Grid Table 4" w:uiPriority="49"/>
-    <w:lsdException w:name="Grid Table 5 Dark" w:uiPriority="50"/>
-    <w:lsdException w:name="Grid Table 6 Colorful" w:uiPriority="51"/>
-    <w:lsdException w:name="Grid Table 7 Colorful" w:uiPriority="52"/>
-    <w:lsdException w:name="Grid Table 1 Light Accent 1" w:uiPriority="46"/>
-    <w:lsdException w:name="Grid Table 2 Accent 1" w:uiPriority="47"/>
-    <w:lsdException w:name="Grid Table 3 Accent 1" w:uiPriority="48"/>
-    <w:lsdException w:name="Grid Table 4 Accent 1" w:uiPriority="49"/>
-    <w:lsdException w:name="Grid Table 5 Dark Accent 1" w:uiPriority="50"/>
-    <w:lsdException w:name="Grid Table 6 Colorful Accent 1" w:uiPriority="51"/>
-    <w:lsdException w:name="Grid Table 7 Colorful Accent 1" w:uiPriority="52"/>
-    <w:lsdException w:name="Grid Table 1 Light Accent 2" w:uiPriority="46"/>
-    <w:lsdException w:name="Grid Table 2 Accent 2" w:uiPriority="47"/>
-    <w:lsdException w:name="Grid Table 3 Accent 2" w:uiPriority="48"/>
-    <w:lsdException w:name="Grid Table 4 Accent 2" w:uiPriority="49"/>
-    <w:lsdException w:name="Grid Table 5 Dark Accent 2" w:uiPriority="50"/>
-    <w:lsdException w:name="Grid Table 6 Colorful Accent 2" w:uiPriority="51"/>
-    <w:lsdException w:name="Grid Table 7 Colorful Accent 2" w:uiPriority="52"/>
-    <w:lsdException w:name="Grid Table 1 Light Accent 3" w:uiPriority="46"/>
-    <w:lsdException w:name="Grid Table 2 Accent 3" w:uiPriority="47"/>
-    <w:lsdException w:name="Grid Table 3 Accent 3" w:uiPriority="48"/>
-    <w:lsdException w:name="Grid Table 4 Accent 3" w:uiPriority="49"/>
-    <w:lsdException w:name="Grid Table 5 Dark Accent 3" w:uiPriority="50"/>
-    <w:lsdException w:name="Grid Table 6 Colorful Accent 3" w:uiPriority="51"/>
-    <w:lsdException w:name="Grid Table 7 Colorful Accent 3" w:uiPriority="52"/>
-    <w:lsdException w:name="Grid Table 1 Light Accent 4" w:uiPriority="46"/>
-    <w:lsdException w:name="Grid Table 2 Accent 4" w:uiPriority="47"/>
-    <w:lsdException w:name="Grid Table 3 Accent 4" w:uiPriority="48"/>
-    <w:lsdException w:name="Grid Table 4 Accent 4" w:uiPriority="49"/>
-    <w:lsdException w:name="Grid Table 5 Dark Accent 4" w:uiPriority="50"/>
-    <w:lsdException w:name="Grid Table 6 Colorful Accent 4" w:uiPriority="51"/>
-    <w:lsdException w:name="Grid Table 7 Colorful Accent 4" w:uiPriority="52"/>
-    <w:lsdException w:name="Grid Table 1 Light Accent 5" w:uiPriority="46"/>
-    <w:lsdException w:name="Grid Table 2 Accent 5" w:uiPriority="47"/>
-    <w:lsdException w:name="Grid Table 3 Accent 5" w:uiPriority="48"/>
-    <w:lsdException w:name="Grid Table 4 Accent 5" w:uiPriority="49"/>
-    <w:lsdException w:name="Grid Table 5 Dark Accent 5" w:uiPriority="50"/>
-    <w:lsdException w:name="Grid Table 6 Colorful Accent 5" w:uiPriority="51"/>
-    <w:lsdException w:name="Grid Table 7 Colorful Accent 5" w:uiPriority="52"/>
-    <w:lsdException w:name="Grid Table 1 Light Accent 6" w:uiPriority="46"/>
-    <w:lsdException w:name="Grid Table 2 Accent 6" w:uiPriority="47"/>
-    <w:lsdException w:name="Grid Table 3 Accent 6" w:uiPriority="48"/>
-    <w:lsdException w:name="Grid Table 4 Accent 6" w:uiPriority="49"/>
-    <w:lsdException w:name="Grid Table 5 Dark Accent 6" w:uiPriority="50"/>
-    <w:lsdException w:name="Grid Table 6 Colorful Accent 6" w:uiPriority="51"/>
-    <w:lsdException w:name="Grid Table 7 Colorful Accent 6" w:uiPriority="52"/>
-    <w:lsdException w:name="List Table 1 Light" w:uiPriority="46"/>
-    <w:lsdException w:name="List Table 2" w:uiPriority="47"/>
-    <w:lsdException w:name="List Table 3" w:uiPriority="48"/>
-    <w:lsdException w:name="List Table 4" w:uiPriority="49"/>
-    <w:lsdException w:name="List Table 5 Dark" w:uiPriority="50"/>
-    <w:lsdException w:name="List Table 6 Colorful" w:uiPriority="51"/>
-    <w:lsdException w:name="List Table 7 Colorful" w:uiPriority="52"/>
-    <w:lsdException w:name="List Table 1 Light Accent 1" w:uiPriority="46"/>
-    <w:lsdException w:name="List Table 2 Accent 1" w:uiPriority="47"/>
-    <w:lsdException w:name="List Table 3 Accent 1" w:uiPriority="48"/>
-    <w:lsdException w:name="List Table 4 Accent 1" w:uiPriority="49"/>
-    <w:lsdException w:name="List Table 5 Dark Accent 1" w:uiPriority="50"/>
-    <w:lsdException w:name="List Table 6 Colorful Accent 1" w:uiPriority="51"/>
-    <w:lsdException w:name="List Table 7 Colorful Accent 1" w:uiPriority="52"/>
-    <w:lsdException w:name="List Table 1 Light Accent 2" w:uiPriority="46"/>
-    <w:lsdException w:name="List Table 2 Accent 2" w:uiPriority="47"/>
-    <w:lsdException w:name="List Table 3 Accent 2" w:uiPriority="48"/>
-    <w:lsdException w:name="List Table 4 Accent 2" w:uiPriority="49"/>
-    <w:lsdException w:name="List Table 5 Dark Accent 2" w:uiPriority="50"/>
-    <w:lsdException w:name="List Table 6 Colorful Accent 2" w:uiPriority="51"/>
-    <w:lsdException w:name="List Table 7 Colorful Accent 2" w:uiPriority="52"/>
-    <w:lsdException w:name="List Table 1 Light Accent 3" w:uiPriority="46"/>
-    <w:lsdException w:name="List Table 2 Accent 3" w:uiPriority="47"/>
-    <w:lsdException w:name="List Table 3 Accent 3" w:uiPriority="48"/>
-    <w:lsdException w:name="List Table 4 Accent 3" w:uiPriority="49"/>
-    <w:lsdException w:name="List Table 5 Dark Accent 3" w:uiPriority="50"/>
-    <w:lsdException w:name="List Table 6 Colorful Accent 3" w:uiPriority="51"/>
-    <w:lsdException w:name="List Table 7 Colorful Accent 3" w:uiPriority="52"/>
-    <w:lsdException w:name="List Table 1 Light Accent 4" w:uiPriority="46"/>
-    <w:lsdException w:name="List Table 2 Accent 4" w:uiPriority="47"/>
-    <w:lsdException w:name="List Table 3 Accent 4" w:uiPriority="48"/>
-    <w:lsdException w:name="List Table 4 Accent 4" w:uiPriority="49"/>
-    <w:lsdException w:name="List Table 5 Dark Accent 4" w:uiPriority="50"/>
-    <w:lsdException w:name="List Table 6 Colorful Accent 4" w:uiPriority="51"/>
-    <w:lsdException w:name="List Table 7 Colorful Accent 4" w:uiPriority="52"/>
-    <w:lsdException w:name="List Table 1 Light Accent 5" w:uiPriority="46"/>
-    <w:lsdException w:name="List Table 2 Accent 5" w:uiPriority="47"/>
-    <w:lsdException w:name="List Table 3 Accent 5" w:uiPriority="48"/>
-    <w:lsdException w:name="List Table 4 Accent 5" w:uiPriority="49"/>
-    <w:lsdException w:name="List Table 5 Dark Accent 5" w:uiPriority="50"/>
-    <w:lsdException w:name="List Table 6 Colorful Accent 5" w:uiPriority="51"/>
-    <w:lsdException w:name="List Table 7 Colorful Accent 5" w:uiPriority="52"/>
-    <w:lsdException w:name="List Table 1 Light Accent 6" w:uiPriority="46"/>
-    <w:lsdException w:name="List Table 2 Accent 6" w:uiPriority="47"/>
-    <w:lsdException w:name="List Table 3 Accent 6" w:uiPriority="48"/>
-    <w:lsdException w:name="List Table 4 Accent 6" w:uiPriority="49"/>
-    <w:lsdException w:name="List Table 5 Dark Accent 6" w:uiPriority="50"/>
-    <w:lsdException w:name="List Table 6 Colorful Accent 6" w:uiPriority="51"/>
-    <w:lsdException w:name="List Table 7 Colorful Accent 6" w:uiPriority="52"/>
+  <w:latentStyles w:defLockedState="0" w:defUIPriority="99" w:defSemiHidden="1" w:defUnhideWhenUsed="1" w:defQFormat="0" w:count="267">
+    <w:lsdException w:name="Normal" w:semiHidden="0" w:uiPriority="0" w:unhideWhenUsed="0" w:qFormat="1"/>
+    <w:lsdException w:name="heading 1" w:semiHidden="0" w:uiPriority="9" w:unhideWhenUsed="0" w:qFormat="1"/>
+    <w:lsdException w:name="heading 2" w:uiPriority="9" w:qFormat="1"/>
+    <w:lsdException w:name="heading 3" w:uiPriority="9" w:qFormat="1"/>
+    <w:lsdException w:name="heading 4" w:uiPriority="9" w:qFormat="1"/>
+    <w:lsdException w:name="heading 5" w:uiPriority="9" w:qFormat="1"/>
+    <w:lsdException w:name="heading 6" w:uiPriority="9" w:qFormat="1"/>
+    <w:lsdException w:name="heading 7" w:uiPriority="9" w:qFormat="1"/>
+    <w:lsdException w:name="heading 8" w:uiPriority="9" w:qFormat="1"/>
+    <w:lsdException w:name="heading 9" w:uiPriority="9" w:qFormat="1"/>
+    <w:lsdException w:name="toc 1" w:uiPriority="39"/>
+    <w:lsdException w:name="toc 2" w:uiPriority="39"/>
+    <w:lsdException w:name="toc 3" w:uiPriority="39"/>
+    <w:lsdException w:name="toc 4" w:uiPriority="39"/>
+    <w:lsdException w:name="toc 5" w:uiPriority="39"/>
+    <w:lsdException w:name="toc 6" w:uiPriority="39"/>
+    <w:lsdException w:name="toc 7" w:uiPriority="39"/>
+    <w:lsdException w:name="toc 8" w:uiPriority="39"/>
+    <w:lsdException w:name="toc 9" w:uiPriority="39"/>
+    <w:lsdException w:name="caption" w:uiPriority="35" w:qFormat="1"/>
+    <w:lsdException w:name="Title" w:semiHidden="0" w:uiPriority="10" w:unhideWhenUsed="0" w:qFormat="1"/>
+    <w:lsdException w:name="Default Paragraph Font" w:uiPriority="1"/>
+    <w:lsdException w:name="Subtitle" w:semiHidden="0" w:uiPriority="11" w:unhideWhenUsed="0" w:qFormat="1"/>
+    <w:lsdException w:name="Strong" w:semiHidden="0" w:uiPriority="22" w:unhideWhenUsed="0" w:qFormat="1"/>
+    <w:lsdException w:name="Emphasis" w:semiHidden="0" w:uiPriority="20" w:unhideWhenUsed="0" w:qFormat="1"/>
+    <w:lsdException w:name="Table Grid" w:semiHidden="0" w:uiPriority="39" w:unhideWhenUsed="0"/>
+    <w:lsdException w:name="Placeholder Text" w:unhideWhenUsed="0"/>
+    <w:lsdException w:name="No Spacing" w:semiHidden="0" w:uiPriority="1" w:unhideWhenUsed="0" w:qFormat="1"/>
+    <w:lsdException w:name="Light Shading" w:semiHidden="0" w:uiPriority="60" w:unhideWhenUsed="0"/>
+    <w:lsdException w:name="Light List" w:semiHidden="0" w:uiPriority="61" w:unhideWhenUsed="0"/>
+    <w:lsdException w:name="Light Grid" w:semiHidden="0" w:uiPriority="62" w:unhideWhenUsed="0"/>
+    <w:lsdException w:name="Medium Shading 1" w:semiHidden="0" w:uiPriority="63" w:unhideWhenUsed="0"/>
+    <w:lsdException w:name="Medium Shading 2" w:semiHidden="0" w:uiPriority="64" w:unhideWhenUsed="0"/>
+    <w:lsdException w:name="Medium List 1" w:semiHidden="0" w:uiPriority="65" w:unhideWhenUsed="0"/>
+    <w:lsdException w:name="Medium List 2" w:semiHidden="0" w:uiPriority="66" w:unhideWhenUsed="0"/>
+    <w:lsdException w:name="Medium Grid 1" w:semiHidden="0" w:uiPriority="67" w:unhideWhenUsed="0"/>
+    <w:lsdException w:name="Medium Grid 2" w:semiHidden="0" w:uiPriority="68" w:unhideWhenUsed="0"/>
+    <w:lsdException w:name="Medium Grid 3" w:semiHidden="0" w:uiPriority="69" w:unhideWhenUsed="0"/>
+    <w:lsdException w:name="Dark List" w:semiHidden="0" w:uiPriority="70" w:unhideWhenUsed="0"/>
+    <w:lsdException w:name="Colorful Shading" w:semiHidden="0" w:uiPriority="71" w:unhideWhenUsed="0"/>
+    <w:lsdException w:name="Colorful List" w:semiHidden="0" w:uiPriority="72" w:unhideWhenUsed="0"/>
+    <w:lsdException w:name="Colorful Grid" w:semiHidden="0" w:uiPriority="73" w:unhideWhenUsed="0"/>
+    <w:lsdException w:name="Light Shading Accent 1" w:semiHidden="0" w:uiPriority="60" w:unhideWhenUsed="0"/>
+    <w:lsdException w:name="Light List Accent 1" w:semiHidden="0" w:uiPriority="61" w:unhideWhenUsed="0"/>
+    <w:lsdException w:name="Light Grid Accent 1" w:semiHidden="0" w:uiPriority="62" w:unhideWhenUsed="0"/>
+    <w:lsdException w:name="Medium Shading 1 Accent 1" w:semiHidden="0" w:uiPriority="63" w:unhideWhenUsed="0"/>
+    <w:lsdException w:name="Medium Shading 2 Accent 1" w:semiHidden="0" w:uiPriority="64" w:unhideWhenUsed="0"/>
+    <w:lsdException w:name="Medium List 1 Accent 1" w:semiHidden="0" w:uiPriority="65" w:unhideWhenUsed="0"/>
+    <w:lsdException w:name="Revision" w:unhideWhenUsed="0"/>
+    <w:lsdException w:name="List Paragraph" w:semiHidden="0" w:uiPriority="34" w:unhideWhenUsed="0" w:qFormat="1"/>
+    <w:lsdException w:name="Quote" w:semiHidden="0" w:uiPriority="29" w:unhideWhenUsed="0" w:qFormat="1"/>
+    <w:lsdException w:name="Intense Quote" w:semiHidden="0" w:uiPriority="30" w:unhideWhenUsed="0" w:qFormat="1"/>
+    <w:lsdException w:name="Medium List 2 Accent 1" w:semiHidden="0" w:uiPriority="66" w:unhideWhenUsed="0"/>
+    <w:lsdException w:name="Medium Grid 1 Accent 1" w:semiHidden="0" w:uiPriority="67" w:unhideWhenUsed="0"/>
+    <w:lsdException w:name="Medium Grid 2 Accent 1" w:semiHidden="0" w:uiPriority="68" w:unhideWhenUsed="0"/>
+    <w:lsdException w:name="Medium Grid 3 Accent 1" w:semiHidden="0" w:uiPriority="69" w:unhideWhenUsed="0"/>
+    <w:lsdException w:name="Dark List Accent 1" w:semiHidden="0" w:uiPriority="70" w:unhideWhenUsed="0"/>
+    <w:lsdException w:name="Colorful Shading Accent 1" w:semiHidden="0" w:uiPriority="71" w:unhideWhenUsed="0"/>
+    <w:lsdException w:name="Colorful List Accent 1" w:semiHidden="0" w:uiPriority="72" w:unhideWhenUsed="0"/>
+    <w:lsdException w:name="Colorful Grid Accent 1" w:semiHidden="0" w:uiPriority="73" w:unhideWhenUsed="0"/>
+    <w:lsdException w:name="Light Shading Accent 2" w:semiHidden="0" w:uiPriority="60" w:unhideWhenUsed="0"/>
+    <w:lsdException w:name="Light List Accent 2" w:semiHidden="0" w:uiPriority="61" w:unhideWhenUsed="0"/>
+    <w:lsdException w:name="Light Grid Accent 2" w:semiHidden="0" w:uiPriority="62" w:unhideWhenUsed="0"/>
+    <w:lsdException w:name="Medium Shading 1 Accent 2" w:semiHidden="0" w:uiPriority="63" w:unhideWhenUsed="0"/>
+    <w:lsdException w:name="Medium Shading 2 Accent 2" w:semiHidden="0" w:uiPriority="64" w:unhideWhenUsed="0"/>
+    <w:lsdException w:name="Medium List 1 Accent 2" w:semiHidden="0" w:uiPriority="65" w:unhideWhenUsed="0"/>
+    <w:lsdException w:name="Medium List 2 Accent 2" w:semiHidden="0" w:uiPriority="66" w:unhideWhenUsed="0"/>
+    <w:lsdException w:name="Medium Grid 1 Accent 2" w:semiHidden="0" w:uiPriority="67" w:unhideWhenUsed="0"/>
+    <w:lsdException w:name="Medium Grid 2 Accent 2" w:semiHidden="0" w:uiPriority="68" w:unhideWhenUsed="0"/>
+    <w:lsdException w:name="Medium Grid 3 Accent 2" w:semiHidden="0" w:uiPriority="69" w:unhideWhenUsed="0"/>
+    <w:lsdException w:name="Dark List Accent 2" w:semiHidden="0" w:uiPriority="70" w:unhideWhenUsed="0"/>
+    <w:lsdException w:name="Colorful Shading Accent 2" w:semiHidden="0" w:uiPriority="71" w:unhideWhenUsed="0"/>
+    <w:lsdException w:name="Colorful List Accent 2" w:semiHidden="0" w:uiPriority="72" w:unhideWhenUsed="0"/>
+    <w:lsdException w:name="Colorful Grid Accent 2" w:semiHidden="0" w:uiPriority="73" w:unhideWhenUsed="0"/>
+    <w:lsdException w:name="Light Shading Accent 3" w:semiHidden="0" w:uiPriority="60" w:unhideWhenUsed="0"/>
+    <w:lsdException w:name="Light List Accent 3" w:semiHidden="0" w:uiPriority="61" w:unhideWhenUsed="0"/>
+    <w:lsdException w:name="Light Grid Accent 3" w:semiHidden="0" w:uiPriority="62" w:unhideWhenUsed="0"/>
+    <w:lsdException w:name="Medium Shading 1 Accent 3" w:semiHidden="0" w:uiPriority="63" w:unhideWhenUsed="0"/>
+    <w:lsdException w:name="Medium Shading 2 Accent 3" w:semiHidden="0" w:uiPriority="64" w:unhideWhenUsed="0"/>
+    <w:lsdException w:name="Medium List 1 Accent 3" w:semiHidden="0" w:uiPriority="65" w:unhideWhenUsed="0"/>
+    <w:lsdException w:name="Medium List 2 Accent 3" w:semiHidden="0" w:uiPriority="66" w:unhideWhenUsed="0"/>
+    <w:lsdException w:name="Medium Grid 1 Accent 3" w:semiHidden="0" w:uiPriority="67" w:unhideWhenUsed="0"/>
+    <w:lsdException w:name="Medium Grid 2 Accent 3" w:semiHidden="0" w:uiPriority="68" w:unhideWhenUsed="0"/>
+    <w:lsdException w:name="Medium Grid 3 Accent 3" w:semiHidden="0" w:uiPriority="69" w:unhideWhenUsed="0"/>
+    <w:lsdException w:name="Dark List Accent 3" w:semiHidden="0" w:uiPriority="70" w:unhideWhenUsed="0"/>
+    <w:lsdException w:name="Colorful Shading Accent 3" w:semiHidden="0" w:uiPriority="71" w:unhideWhenUsed="0"/>
+    <w:lsdException w:name="Colorful List Accent 3" w:semiHidden="0" w:uiPriority="72" w:unhideWhenUsed="0"/>
+    <w:lsdException w:name="Colorful Grid Accent 3" w:semiHidden="0" w:uiPriority="73" w:unhideWhenUsed="0"/>
+    <w:lsdException w:name="Light Shading Accent 4" w:semiHidden="0" w:uiPriority="60" w:unhideWhenUsed="0"/>
+    <w:lsdException w:name="Light List Accent 4" w:semiHidden="0" w:uiPriority="61" w:unhideWhenUsed="0"/>
+    <w:lsdException w:name="Light Grid Accent 4" w:semiHidden="0" w:uiPriority="62" w:unhideWhenUsed="0"/>
+    <w:lsdException w:name="Medium Shading 1 Accent 4" w:semiHidden="0" w:uiPriority="63" w:unhideWhenUsed="0"/>
+    <w:lsdException w:name="Medium Shading 2 Accent 4" w:semiHidden="0" w:uiPriority="64" w:unhideWhenUsed="0"/>
+    <w:lsdException w:name="Medium List 1 Accent 4" w:semiHidden="0" w:uiPriority="65" w:unhideWhenUsed="0"/>
+    <w:lsdException w:name="Medium List 2 Accent 4" w:semiHidden="0" w:uiPriority="66" w:unhideWhenUsed="0"/>
+    <w:lsdException w:name="Medium Grid 1 Accent 4" w:semiHidden="0" w:uiPriority="67" w:unhideWhenUsed="0"/>
+    <w:lsdException w:name="Medium Grid 2 Accent 4" w:semiHidden="0" w:uiPriority="68" w:unhideWhenUsed="0"/>
+    <w:lsdException w:name="Medium Grid 3 Accent 4" w:semiHidden="0" w:uiPriority="69" w:unhideWhenUsed="0"/>
+    <w:lsdException w:name="Dark List Accent 4" w:semiHidden="0" w:uiPriority="70" w:unhideWhenUsed="0"/>
+    <w:lsdException w:name="Colorful Shading Accent 4" w:semiHidden="0" w:uiPriority="71" w:unhideWhenUsed="0"/>
+    <w:lsdException w:name="Colorful List Accent 4" w:semiHidden="0" w:uiPriority="72" w:unhideWhenUsed="0"/>
+    <w:lsdException w:name="Colorful Grid Accent 4" w:semiHidden="0" w:uiPriority="73" w:unhideWhenUsed="0"/>
+    <w:lsdException w:name="Light Shading Accent 5" w:semiHidden="0" w:uiPriority="60" w:unhideWhenUsed="0"/>
+    <w:lsdException w:name="Light List Accent 5" w:semiHidden="0" w:uiPriority="61" w:unhideWhenUsed="0"/>
+    <w:lsdException w:name="Light Grid Accent 5" w:semiHidden="0" w:uiPriority="62" w:unhideWhenUsed="0"/>
+    <w:lsdException w:name="Medium Shading 1 Accent 5" w:semiHidden="0" w:uiPriority="63" w:unhideWhenUsed="0"/>
+    <w:lsdException w:name="Medium Shading 2 Accent 5" w:semiHidden="0" w:uiPriority="64" w:unhideWhenUsed="0"/>
+    <w:lsdException w:name="Medium List 1 Accent 5" w:semiHidden="0" w:uiPriority="65" w:unhideWhenUsed="0"/>
+    <w:lsdException w:name="Medium List 2 Accent 5" w:semiHidden="0" w:uiPriority="66" w:unhideWhenUsed="0"/>
+    <w:lsdException w:name="Medium Grid 1 Accent 5" w:semiHidden="0" w:uiPriority="67" w:unhideWhenUsed="0"/>
+    <w:lsdException w:name="Medium Grid 2 Accent 5" w:semiHidden="0" w:uiPriority="68" w:unhideWhenUsed="0"/>
+    <w:lsdException w:name="Medium Grid 3 Accent 5" w:semiHidden="0" w:uiPriority="69" w:unhideWhenUsed="0"/>
+    <w:lsdException w:name="Dark List Accent 5" w:semiHidden="0" w:uiPriority="70" w:unhideWhenUsed="0"/>
+    <w:lsdException w:name="Colorful Shading Accent 5" w:semiHidden="0" w:uiPriority="71" w:unhideWhenUsed="0"/>
+    <w:lsdException w:name="Colorful List Accent 5" w:semiHidden="0" w:uiPriority="72" w:unhideWhenUsed="0"/>
+    <w:lsdException w:name="Colorful Grid Accent 5" w:semiHidden="0" w:uiPriority="73" w:unhideWhenUsed="0"/>
+    <w:lsdException w:name="Light Shading Accent 6" w:semiHidden="0" w:uiPriority="60" w:unhideWhenUsed="0"/>
+    <w:lsdException w:name="Light List Accent 6" w:semiHidden="0" w:uiPriority="61" w:unhideWhenUsed="0"/>
+    <w:lsdException w:name="Light Grid Accent 6" w:semiHidden="0" w:uiPriority="62" w:unhideWhenUsed="0"/>
+    <w:lsdException w:name="Medium Shading 1 Accent 6" w:semiHidden="0" w:uiPriority="63" w:unhideWhenUsed="0"/>
+    <w:lsdException w:name="Medium Shading 2 Accent 6" w:semiHidden="0" w:uiPriority="64" w:unhideWhenUsed="0"/>
+    <w:lsdException w:name="Medium List 1 Accent 6" w:semiHidden="0" w:uiPriority="65" w:unhideWhenUsed="0"/>
+    <w:lsdException w:name="Medium List 2 Accent 6" w:semiHidden="0" w:uiPriority="66" w:unhideWhenUsed="0"/>
+    <w:lsdException w:name="Medium Grid 1 Accent 6" w:semiHidden="0" w:uiPriority="67" w:unhideWhenUsed="0"/>
+    <w:lsdException w:name="Medium Grid 2 Accent 6" w:semiHidden="0" w:uiPriority="68" w:unhideWhenUsed="0"/>
+    <w:lsdException w:name="Medium Grid 3 Accent 6" w:semiHidden="0" w:uiPriority="69" w:unhideWhenUsed="0"/>
+    <w:lsdException w:name="Dark List Accent 6" w:semiHidden="0" w:uiPriority="70" w:unhideWhenUsed="0"/>
+    <w:lsdException w:name="Colorful Shading Accent 6" w:semiHidden="0" w:uiPriority="71" w:unhideWhenUsed="0"/>
+    <w:lsdException w:name="Colorful List Accent 6" w:semiHidden="0" w:uiPriority="72" w:unhideWhenUsed="0"/>
+    <w:lsdException w:name="Colorful Grid Accent 6" w:semiHidden="0" w:uiPriority="73" w:unhideWhenUsed="0"/>
+    <w:lsdException w:name="Subtle Emphasis" w:semiHidden="0" w:uiPriority="19" w:unhideWhenUsed="0" w:qFormat="1"/>
+    <w:lsdException w:name="Intense Emphasis" w:semiHidden="0" w:uiPriority="21" w:unhideWhenUsed="0" w:qFormat="1"/>
+    <w:lsdException w:name="Subtle Reference" w:semiHidden="0" w:uiPriority="31" w:unhideWhenUsed="0" w:qFormat="1"/>
+    <w:lsdException w:name="Intense Reference" w:semiHidden="0" w:uiPriority="32" w:unhideWhenUsed="0" w:qFormat="1"/>
+    <w:lsdException w:name="Book Title" w:semiHidden="0" w:uiPriority="33" w:unhideWhenUsed="0" w:qFormat="1"/>
+    <w:lsdException w:name="Bibliography" w:uiPriority="37"/>
+    <w:lsdException w:name="TOC Heading" w:uiPriority="39" w:qFormat="1"/>
+  </w:latentStyles>
+  <w:style w:type="paragraph" w:default="1" w:styleId="Normal">
+    <w:name w:val="Normal"/>
+    <w:qFormat/>
+  </w:style>
+  <w:style w:type="paragraph" w:styleId="Heading2">
+    <w:name w:val="heading 2"/>
+    <w:basedOn w:val="Normal"/>
+    <w:link w:val="Heading2Char"/>
+    <w:uiPriority w:val="9"/>
+    <w:qFormat/>
+    <w:rsid w:val="00BB2213"/>
+    <w:pPr>
+      <w:spacing w:before="100" w:beforeAutospacing="1" w:after="100" w:afterAutospacing="1" w:line="240" w:lineRule="auto"/>
+      <w:outlineLvl w:val="1"/>
+    </w:pPr>
+    <w:rPr>
+      <w:rFonts w:ascii="Times New Roman" w:eastAsia="Times New Roman" w:hAnsi="Times New Roman" w:cs="Times New Roman"/>
+      <w:b/>
+      <w:bCs/>
+      <w:sz w:val="36"/>
+      <w:szCs w:val="36"/>
+      <w:lang w:eastAsia="en-PH"/>
+    </w:rPr>
+  </w:style>
+  <w:style w:type="character" w:default="1" w:styleId="DefaultParagraphFont">
+    <w:name w:val="Default Paragraph Font"/>
+    <w:uiPriority w:val="1"/>
+    <w:semiHidden/>
+    <w:unhideWhenUsed/>
+  </w:style>
+  <w:style w:type="table" w:default="1" w:styleId="TableNormal">
+    <w:name w:val="Normal Table"/>
+    <w:uiPriority w:val="99"/>
+    <w:semiHidden/>
+    <w:unhideWhenUsed/>
+    <w:tblPr>
+      <w:tblInd w:w="0" w:type="dxa"/>
+      <w:tblCellMar>
+        <w:top w:w="0" w:type="dxa"/>
+        <w:left w:w="108" w:type="dxa"/>
+        <w:bottom w:w="0" w:type="dxa"/>
+        <w:right w:w="108" w:type="dxa"/>
+      </w:tblCellMar>
+    </w:tblPr>
+  </w:style>
+  <w:style w:type="numbering" w:default="1" w:styleId="NoList">
+    <w:name w:val="No List"/>
+    <w:uiPriority w:val="99"/>
+    <w:semiHidden/>
+    <w:unhideWhenUsed/>
+  </w:style>
+  <w:style w:type="character" w:styleId="HTMLCode">
+    <w:name w:val="HTML Code"/>
+    <w:basedOn w:val="DefaultParagraphFont"/>
+    <w:uiPriority w:val="99"/>
+    <w:semiHidden/>
+    <w:unhideWhenUsed/>
+    <w:rsid w:val="00BB2213"/>
+    <w:rPr>
+      <w:rFonts w:ascii="Courier New" w:eastAsia="Times New Roman" w:hAnsi="Courier New" w:cs="Courier New"/>
+      <w:sz w:val="20"/>
+      <w:szCs w:val="20"/>
+    </w:rPr>
+  </w:style>
+  <w:style w:type="character" w:customStyle="1" w:styleId="Heading2Char">
+    <w:name w:val="Heading 2 Char"/>
+    <w:basedOn w:val="DefaultParagraphFont"/>
+    <w:link w:val="Heading2"/>
+    <w:uiPriority w:val="9"/>
+    <w:rsid w:val="00BB2213"/>
+    <w:rPr>
+      <w:rFonts w:ascii="Times New Roman" w:eastAsia="Times New Roman" w:hAnsi="Times New Roman" w:cs="Times New Roman"/>
+      <w:b/>
+      <w:bCs/>
+      <w:sz w:val="36"/>
+      <w:szCs w:val="36"/>
+      <w:lang w:eastAsia="en-PH"/>
+    </w:rPr>
+  </w:style>
+  <w:style w:type="paragraph" w:styleId="NormalWeb">
+    <w:name w:val="Normal (Web)"/>
+    <w:basedOn w:val="Normal"/>
+    <w:uiPriority w:val="99"/>
+    <w:semiHidden/>
+    <w:unhideWhenUsed/>
+    <w:rsid w:val="00FD7FF2"/>
+    <w:pPr>
+      <w:spacing w:before="100" w:beforeAutospacing="1" w:after="100" w:afterAutospacing="1" w:line="240" w:lineRule="auto"/>
+    </w:pPr>
+    <w:rPr>
+      <w:rFonts w:ascii="Times New Roman" w:eastAsia="Times New Roman" w:hAnsi="Times New Roman" w:cs="Times New Roman"/>
+      <w:sz w:val="24"/>
+      <w:szCs w:val="24"/>
+      <w:lang w:eastAsia="en-PH"/>
+    </w:rPr>
+  </w:style>
+  <w:style w:type="paragraph" w:styleId="ListParagraph">
+    <w:name w:val="List Paragraph"/>
+    <w:basedOn w:val="Normal"/>
+    <w:uiPriority w:val="34"/>
+    <w:qFormat/>
+    <w:rsid w:val="00257107"/>
+    <w:pPr>
+      <w:ind w:left="720"/>
+      <w:contextualSpacing/>
+    </w:pPr>
+  </w:style>
+  <w:style w:type="character" w:styleId="Emphasis">
+    <w:name w:val="Emphasis"/>
+    <w:basedOn w:val="DefaultParagraphFont"/>
+    <w:uiPriority w:val="20"/>
+    <w:qFormat/>
+    <w:rsid w:val="00806749"/>
+    <w:rPr>
+      <w:i/>
+      <w:iCs/>
+    </w:rPr>
+  </w:style>
+  <w:style w:type="character" w:styleId="Strong">
+    <w:name w:val="Strong"/>
+    <w:basedOn w:val="DefaultParagraphFont"/>
+    <w:uiPriority w:val="22"/>
+    <w:qFormat/>
+    <w:rsid w:val="000977BC"/>
+    <w:rPr>
+      <w:b/>
+      <w:bCs/>
+    </w:rPr>
+  </w:style>
+  <w:style w:type="character" w:styleId="Hyperlink">
+    <w:name w:val="Hyperlink"/>
+    <w:basedOn w:val="DefaultParagraphFont"/>
+    <w:uiPriority w:val="99"/>
+    <w:unhideWhenUsed/>
+    <w:rsid w:val="00C72B02"/>
+    <w:rPr>
+      <w:color w:val="0000FF"/>
+      <w:u w:val="single"/>
+    </w:rPr>
+  </w:style>
+  <w:style w:type="paragraph" w:styleId="Header">
+    <w:name w:val="header"/>
+    <w:basedOn w:val="Normal"/>
+    <w:link w:val="HeaderChar"/>
+    <w:uiPriority w:val="99"/>
+    <w:unhideWhenUsed/>
+    <w:rsid w:val="00D267E6"/>
+    <w:pPr>
+      <w:tabs>
+        <w:tab w:val="center" w:pos="4680"/>
+        <w:tab w:val="right" w:pos="9360"/>
+      </w:tabs>
+      <w:spacing w:after="0" w:line="240" w:lineRule="auto"/>
+    </w:pPr>
+  </w:style>
+  <w:style w:type="character" w:customStyle="1" w:styleId="HeaderChar">
+    <w:name w:val="Header Char"/>
+    <w:basedOn w:val="DefaultParagraphFont"/>
+    <w:link w:val="Header"/>
+    <w:uiPriority w:val="99"/>
+    <w:rsid w:val="00D267E6"/>
+  </w:style>
+  <w:style w:type="paragraph" w:styleId="Footer">
+    <w:name w:val="footer"/>
+    <w:basedOn w:val="Normal"/>
+    <w:link w:val="FooterChar"/>
+    <w:uiPriority w:val="99"/>
+    <w:unhideWhenUsed/>
+    <w:rsid w:val="00D267E6"/>
+    <w:pPr>
+      <w:tabs>
+        <w:tab w:val="center" w:pos="4680"/>
+        <w:tab w:val="right" w:pos="9360"/>
+      </w:tabs>
+      <w:spacing w:after="0" w:line="240" w:lineRule="auto"/>
+    </w:pPr>
+  </w:style>
+  <w:style w:type="character" w:customStyle="1" w:styleId="FooterChar">
+    <w:name w:val="Footer Char"/>
+    <w:basedOn w:val="DefaultParagraphFont"/>
+    <w:link w:val="Footer"/>
+    <w:uiPriority w:val="99"/>
+    <w:rsid w:val="00D267E6"/>
+  </w:style>
+  <w:style w:type="table" w:styleId="TableGrid">
+    <w:name w:val="Table Grid"/>
+    <w:basedOn w:val="TableNormal"/>
+    <w:uiPriority w:val="39"/>
+    <w:rsid w:val="00B8068F"/>
+    <w:pPr>
+      <w:spacing w:after="0" w:line="240" w:lineRule="auto"/>
+    </w:pPr>
+    <w:tblPr>
+      <w:tblInd w:w="0" w:type="dxa"/>
+      <w:tblBorders>
+        <w:top w:val="single" w:sz="4" w:space="0" w:color="auto"/>
+        <w:left w:val="single" w:sz="4" w:space="0" w:color="auto"/>
+        <w:bottom w:val="single" w:sz="4" w:space="0" w:color="auto"/>
+        <w:right w:val="single" w:sz="4" w:space="0" w:color="auto"/>
+        <w:insideH w:val="single" w:sz="4" w:space="0" w:color="auto"/>
+        <w:insideV w:val="single" w:sz="4" w:space="0" w:color="auto"/>
+      </w:tblBorders>
+      <w:tblCellMar>
+        <w:top w:w="0" w:type="dxa"/>
+        <w:left w:w="108" w:type="dxa"/>
+        <w:bottom w:w="0" w:type="dxa"/>
+        <w:right w:w="108" w:type="dxa"/>
+      </w:tblCellMar>
+    </w:tblPr>
+  </w:style>
+</w:styles>
+</file>
+
+<file path=word/stylesWithEffects.xml><?xml version="1.0" encoding="utf-8"?>
+<w:styles xmlns:wpc="http://schemas.microsoft.com/office/word/2010/wordprocessingCanvas" xmlns:mc="http://schemas.openxmlformats.org/markup-compatibility/2006" xmlns:o="urn:schemas-microsoft-com:office:office" xmlns:r="http://schemas.openxmlformats.org/officeDocument/2006/relationships" xmlns:m="http://schemas.openxmlformats.org/officeDocument/2006/math" xmlns:v="urn:schemas-microsoft-com:vml" xmlns:wp14="http://schemas.microsoft.com/office/word/2010/wordprocessingDrawing" xmlns:wp="http://schemas.openxmlformats.org/drawingml/2006/wordprocessingDrawing" xmlns:w10="urn:schemas-microsoft-com:office:word" xmlns:w="http://schemas.openxmlformats.org/wordprocessingml/2006/main" xmlns:w14="http://schemas.microsoft.com/office/word/2010/wordml" xmlns:wpg="http://schemas.microsoft.com/office/word/2010/wordprocessingGroup" xmlns:wpi="http://schemas.microsoft.com/office/word/2010/wordprocessingInk" xmlns:wne="http://schemas.microsoft.com/office/word/2006/wordml" xmlns:wps="http://schemas.microsoft.com/office/word/2010/wordprocessingShape" mc:Ignorable="w14 wp14">
+  <w:docDefaults>
+    <w:rPrDefault>
+      <w:rPr>
+        <w:rFonts w:asciiTheme="minorHAnsi" w:eastAsiaTheme="minorHAnsi" w:hAnsiTheme="minorHAnsi" w:cstheme="minorBidi"/>
+        <w:sz w:val="22"/>
+        <w:szCs w:val="22"/>
+        <w:lang w:val="en-PH" w:eastAsia="en-US" w:bidi="ar-SA"/>
+      </w:rPr>
+    </w:rPrDefault>
+    <w:pPrDefault>
+      <w:pPr>
+        <w:spacing w:after="160" w:line="259" w:lineRule="auto"/>
+      </w:pPr>
+    </w:pPrDefault>
+  </w:docDefaults>
+  <w:latentStyles w:defLockedState="0" w:defUIPriority="99" w:defSemiHidden="1" w:defUnhideWhenUsed="1" w:defQFormat="0" w:count="267">
+    <w:lsdException w:name="Normal" w:semiHidden="0" w:uiPriority="0" w:unhideWhenUsed="0" w:qFormat="1"/>
+    <w:lsdException w:name="heading 1" w:semiHidden="0" w:uiPriority="9" w:unhideWhenUsed="0" w:qFormat="1"/>
+    <w:lsdException w:name="heading 2" w:uiPriority="9" w:qFormat="1"/>
+    <w:lsdException w:name="heading 3" w:uiPriority="9" w:qFormat="1"/>
+    <w:lsdException w:name="heading 4" w:uiPriority="9" w:qFormat="1"/>
+    <w:lsdException w:name="heading 5" w:uiPriority="9" w:qFormat="1"/>
+    <w:lsdException w:name="heading 6" w:uiPriority="9" w:qFormat="1"/>
+    <w:lsdException w:name="heading 7" w:uiPriority="9" w:qFormat="1"/>
+    <w:lsdException w:name="heading 8" w:uiPriority="9" w:qFormat="1"/>
+    <w:lsdException w:name="heading 9" w:uiPriority="9" w:qFormat="1"/>
+    <w:lsdException w:name="toc 1" w:uiPriority="39"/>
+    <w:lsdException w:name="toc 2" w:uiPriority="39"/>
+    <w:lsdException w:name="toc 3" w:uiPriority="39"/>
+    <w:lsdException w:name="toc 4" w:uiPriority="39"/>
+    <w:lsdException w:name="toc 5" w:uiPriority="39"/>
+    <w:lsdException w:name="toc 6" w:uiPriority="39"/>
+    <w:lsdException w:name="toc 7" w:uiPriority="39"/>
+    <w:lsdException w:name="toc 8" w:uiPriority="39"/>
+    <w:lsdException w:name="toc 9" w:uiPriority="39"/>
+    <w:lsdException w:name="caption" w:uiPriority="35" w:qFormat="1"/>
+    <w:lsdException w:name="Title" w:semiHidden="0" w:uiPriority="10" w:unhideWhenUsed="0" w:qFormat="1"/>
+    <w:lsdException w:name="Default Paragraph Font" w:uiPriority="1"/>
+    <w:lsdException w:name="Subtitle" w:semiHidden="0" w:uiPriority="11" w:unhideWhenUsed="0" w:qFormat="1"/>
+    <w:lsdException w:name="Strong" w:semiHidden="0" w:uiPriority="22" w:unhideWhenUsed="0" w:qFormat="1"/>
+    <w:lsdException w:name="Emphasis" w:semiHidden="0" w:uiPriority="20" w:unhideWhenUsed="0" w:qFormat="1"/>
+    <w:lsdException w:name="Table Grid" w:semiHidden="0" w:uiPriority="39" w:unhideWhenUsed="0"/>
+    <w:lsdException w:name="Placeholder Text" w:unhideWhenUsed="0"/>
+    <w:lsdException w:name="No Spacing" w:semiHidden="0" w:uiPriority="1" w:unhideWhenUsed="0" w:qFormat="1"/>
+    <w:lsdException w:name="Light Shading" w:semiHidden="0" w:uiPriority="60" w:unhideWhenUsed="0"/>
+    <w:lsdException w:name="Light List" w:semiHidden="0" w:uiPriority="61" w:unhideWhenUsed="0"/>
+    <w:lsdException w:name="Light Grid" w:semiHidden="0" w:uiPriority="62" w:unhideWhenUsed="0"/>
+    <w:lsdException w:name="Medium Shading 1" w:semiHidden="0" w:uiPriority="63" w:unhideWhenUsed="0"/>
+    <w:lsdException w:name="Medium Shading 2" w:semiHidden="0" w:uiPriority="64" w:unhideWhenUsed="0"/>
+    <w:lsdException w:name="Medium List 1" w:semiHidden="0" w:uiPriority="65" w:unhideWhenUsed="0"/>
+    <w:lsdException w:name="Medium List 2" w:semiHidden="0" w:uiPriority="66" w:unhideWhenUsed="0"/>
+    <w:lsdException w:name="Medium Grid 1" w:semiHidden="0" w:uiPriority="67" w:unhideWhenUsed="0"/>
+    <w:lsdException w:name="Medium Grid 2" w:semiHidden="0" w:uiPriority="68" w:unhideWhenUsed="0"/>
+    <w:lsdException w:name="Medium Grid 3" w:semiHidden="0" w:uiPriority="69" w:unhideWhenUsed="0"/>
+    <w:lsdException w:name="Dark List" w:semiHidden="0" w:uiPriority="70" w:unhideWhenUsed="0"/>
+    <w:lsdException w:name="Colorful Shading" w:semiHidden="0" w:uiPriority="71" w:unhideWhenUsed="0"/>
+    <w:lsdException w:name="Colorful List" w:semiHidden="0" w:uiPriority="72" w:unhideWhenUsed="0"/>
+    <w:lsdException w:name="Colorful Grid" w:semiHidden="0" w:uiPriority="73" w:unhideWhenUsed="0"/>
+    <w:lsdException w:name="Light Shading Accent 1" w:semiHidden="0" w:uiPriority="60" w:unhideWhenUsed="0"/>
+    <w:lsdException w:name="Light List Accent 1" w:semiHidden="0" w:uiPriority="61" w:unhideWhenUsed="0"/>
+    <w:lsdException w:name="Light Grid Accent 1" w:semiHidden="0" w:uiPriority="62" w:unhideWhenUsed="0"/>
+    <w:lsdException w:name="Medium Shading 1 Accent 1" w:semiHidden="0" w:uiPriority="63" w:unhideWhenUsed="0"/>
+    <w:lsdException w:name="Medium Shading 2 Accent 1" w:semiHidden="0" w:uiPriority="64" w:unhideWhenUsed="0"/>
+    <w:lsdException w:name="Medium List 1 Accent 1" w:semiHidden="0" w:uiPriority="65" w:unhideWhenUsed="0"/>
+    <w:lsdException w:name="Revision" w:unhideWhenUsed="0"/>
+    <w:lsdException w:name="List Paragraph" w:semiHidden="0" w:uiPriority="34" w:unhideWhenUsed="0" w:qFormat="1"/>
+    <w:lsdException w:name="Quote" w:semiHidden="0" w:uiPriority="29" w:unhideWhenUsed="0" w:qFormat="1"/>
+    <w:lsdException w:name="Intense Quote" w:semiHidden="0" w:uiPriority="30" w:unhideWhenUsed="0" w:qFormat="1"/>
+    <w:lsdException w:name="Medium List 2 Accent 1" w:semiHidden="0" w:uiPriority="66" w:unhideWhenUsed="0"/>
+    <w:lsdException w:name="Medium Grid 1 Accent 1" w:semiHidden="0" w:uiPriority="67" w:unhideWhenUsed="0"/>
+    <w:lsdException w:name="Medium Grid 2 Accent 1" w:semiHidden="0" w:uiPriority="68" w:unhideWhenUsed="0"/>
+    <w:lsdException w:name="Medium Grid 3 Accent 1" w:semiHidden="0" w:uiPriority="69" w:unhideWhenUsed="0"/>
+    <w:lsdException w:name="Dark List Accent 1" w:semiHidden="0" w:uiPriority="70" w:unhideWhenUsed="0"/>
+    <w:lsdException w:name="Colorful Shading Accent 1" w:semiHidden="0" w:uiPriority="71" w:unhideWhenUsed="0"/>
+    <w:lsdException w:name="Colorful List Accent 1" w:semiHidden="0" w:uiPriority="72" w:unhideWhenUsed="0"/>
+    <w:lsdException w:name="Colorful Grid Accent 1" w:semiHidden="0" w:uiPriority="73" w:unhideWhenUsed="0"/>
+    <w:lsdException w:name="Light Shading Accent 2" w:semiHidden="0" w:uiPriority="60" w:unhideWhenUsed="0"/>
+    <w:lsdException w:name="Light List Accent 2" w:semiHidden="0" w:uiPriority="61" w:unhideWhenUsed="0"/>
+    <w:lsdException w:name="Light Grid Accent 2" w:semiHidden="0" w:uiPriority="62" w:unhideWhenUsed="0"/>
+    <w:lsdException w:name="Medium Shading 1 Accent 2" w:semiHidden="0" w:uiPriority="63" w:unhideWhenUsed="0"/>
+    <w:lsdException w:name="Medium Shading 2 Accent 2" w:semiHidden="0" w:uiPriority="64" w:unhideWhenUsed="0"/>
+    <w:lsdException w:name="Medium List 1 Accent 2" w:semiHidden="0" w:uiPriority="65" w:unhideWhenUsed="0"/>
+    <w:lsdException w:name="Medium List 2 Accent 2" w:semiHidden="0" w:uiPriority="66" w:unhideWhenUsed="0"/>
+    <w:lsdException w:name="Medium Grid 1 Accent 2" w:semiHidden="0" w:uiPriority="67" w:unhideWhenUsed="0"/>
+    <w:lsdException w:name="Medium Grid 2 Accent 2" w:semiHidden="0" w:uiPriority="68" w:unhideWhenUsed="0"/>
+    <w:lsdException w:name="Medium Grid 3 Accent 2" w:semiHidden="0" w:uiPriority="69" w:unhideWhenUsed="0"/>
+    <w:lsdException w:name="Dark List Accent 2" w:semiHidden="0" w:uiPriority="70" w:unhideWhenUsed="0"/>
+    <w:lsdException w:name="Colorful Shading Accent 2" w:semiHidden="0" w:uiPriority="71" w:unhideWhenUsed="0"/>
+    <w:lsdException w:name="Colorful List Accent 2" w:semiHidden="0" w:uiPriority="72" w:unhideWhenUsed="0"/>
+    <w:lsdException w:name="Colorful Grid Accent 2" w:semiHidden="0" w:uiPriority="73" w:unhideWhenUsed="0"/>
+    <w:lsdException w:name="Light Shading Accent 3" w:semiHidden="0" w:uiPriority="60" w:unhideWhenUsed="0"/>
+    <w:lsdException w:name="Light List Accent 3" w:semiHidden="0" w:uiPriority="61" w:unhideWhenUsed="0"/>
+    <w:lsdException w:name="Light Grid Accent 3" w:semiHidden="0" w:uiPriority="62" w:unhideWhenUsed="0"/>
+    <w:lsdException w:name="Medium Shading 1 Accent 3" w:semiHidden="0" w:uiPriority="63" w:unhideWhenUsed="0"/>
+    <w:lsdException w:name="Medium Shading 2 Accent 3" w:semiHidden="0" w:uiPriority="64" w:unhideWhenUsed="0"/>
+    <w:lsdException w:name="Medium List 1 Accent 3" w:semiHidden="0" w:uiPriority="65" w:unhideWhenUsed="0"/>
+    <w:lsdException w:name="Medium List 2 Accent 3" w:semiHidden="0" w:uiPriority="66" w:unhideWhenUsed="0"/>
+    <w:lsdException w:name="Medium Grid 1 Accent 3" w:semiHidden="0" w:uiPriority="67" w:unhideWhenUsed="0"/>
+    <w:lsdException w:name="Medium Grid 2 Accent 3" w:semiHidden="0" w:uiPriority="68" w:unhideWhenUsed="0"/>
+    <w:lsdException w:name="Medium Grid 3 Accent 3" w:semiHidden="0" w:uiPriority="69" w:unhideWhenUsed="0"/>
+    <w:lsdException w:name="Dark List Accent 3" w:semiHidden="0" w:uiPriority="70" w:unhideWhenUsed="0"/>
+    <w:lsdException w:name="Colorful Shading Accent 3" w:semiHidden="0" w:uiPriority="71" w:unhideWhenUsed="0"/>
+    <w:lsdException w:name="Colorful List Accent 3" w:semiHidden="0" w:uiPriority="72" w:unhideWhenUsed="0"/>
+    <w:lsdException w:name="Colorful Grid Accent 3" w:semiHidden="0" w:uiPriority="73" w:unhideWhenUsed="0"/>
+    <w:lsdException w:name="Light Shading Accent 4" w:semiHidden="0" w:uiPriority="60" w:unhideWhenUsed="0"/>
+    <w:lsdException w:name="Light List Accent 4" w:semiHidden="0" w:uiPriority="61" w:unhideWhenUsed="0"/>
+    <w:lsdException w:name="Light Grid Accent 4" w:semiHidden="0" w:uiPriority="62" w:unhideWhenUsed="0"/>
+    <w:lsdException w:name="Medium Shading 1 Accent 4" w:semiHidden="0" w:uiPriority="63" w:unhideWhenUsed="0"/>
+    <w:lsdException w:name="Medium Shading 2 Accent 4" w:semiHidden="0" w:uiPriority="64" w:unhideWhenUsed="0"/>
+    <w:lsdException w:name="Medium List 1 Accent 4" w:semiHidden="0" w:uiPriority="65" w:unhideWhenUsed="0"/>
+    <w:lsdException w:name="Medium List 2 Accent 4" w:semiHidden="0" w:uiPriority="66" w:unhideWhenUsed="0"/>
+    <w:lsdException w:name="Medium Grid 1 Accent 4" w:semiHidden="0" w:uiPriority="67" w:unhideWhenUsed="0"/>
+    <w:lsdException w:name="Medium Grid 2 Accent 4" w:semiHidden="0" w:uiPriority="68" w:unhideWhenUsed="0"/>
+    <w:lsdException w:name="Medium Grid 3 Accent 4" w:semiHidden="0" w:uiPriority="69" w:unhideWhenUsed="0"/>
+    <w:lsdException w:name="Dark List Accent 4" w:semiHidden="0" w:uiPriority="70" w:unhideWhenUsed="0"/>
+    <w:lsdException w:name="Colorful Shading Accent 4" w:semiHidden="0" w:uiPriority="71" w:unhideWhenUsed="0"/>
+    <w:lsdException w:name="Colorful List Accent 4" w:semiHidden="0" w:uiPriority="72" w:unhideWhenUsed="0"/>
+    <w:lsdException w:name="Colorful Grid Accent 4" w:semiHidden="0" w:uiPriority="73" w:unhideWhenUsed="0"/>
+    <w:lsdException w:name="Light Shading Accent 5" w:semiHidden="0" w:uiPriority="60" w:unhideWhenUsed="0"/>
+    <w:lsdException w:name="Light List Accent 5" w:semiHidden="0" w:uiPriority="61" w:unhideWhenUsed="0"/>
+    <w:lsdException w:name="Light Grid Accent 5" w:semiHidden="0" w:uiPriority="62" w:unhideWhenUsed="0"/>
+    <w:lsdException w:name="Medium Shading 1 Accent 5" w:semiHidden="0" w:uiPriority="63" w:unhideWhenUsed="0"/>
+    <w:lsdException w:name="Medium Shading 2 Accent 5" w:semiHidden="0" w:uiPriority="64" w:unhideWhenUsed="0"/>
+    <w:lsdException w:name="Medium List 1 Accent 5" w:semiHidden="0" w:uiPriority="65" w:unhideWhenUsed="0"/>
+    <w:lsdException w:name="Medium List 2 Accent 5" w:semiHidden="0" w:uiPriority="66" w:unhideWhenUsed="0"/>
+    <w:lsdException w:name="Medium Grid 1 Accent 5" w:semiHidden="0" w:uiPriority="67" w:unhideWhenUsed="0"/>
+    <w:lsdException w:name="Medium Grid 2 Accent 5" w:semiHidden="0" w:uiPriority="68" w:unhideWhenUsed="0"/>
+    <w:lsdException w:name="Medium Grid 3 Accent 5" w:semiHidden="0" w:uiPriority="69" w:unhideWhenUsed="0"/>
+    <w:lsdException w:name="Dark List Accent 5" w:semiHidden="0" w:uiPriority="70" w:unhideWhenUsed="0"/>
+    <w:lsdException w:name="Colorful Shading Accent 5" w:semiHidden="0" w:uiPriority="71" w:unhideWhenUsed="0"/>
+    <w:lsdException w:name="Colorful List Accent 5" w:semiHidden="0" w:uiPriority="72" w:unhideWhenUsed="0"/>
+    <w:lsdException w:name="Colorful Grid Accent 5" w:semiHidden="0" w:uiPriority="73" w:unhideWhenUsed="0"/>
+    <w:lsdException w:name="Light Shading Accent 6" w:semiHidden="0" w:uiPriority="60" w:unhideWhenUsed="0"/>
+    <w:lsdException w:name="Light List Accent 6" w:semiHidden="0" w:uiPriority="61" w:unhideWhenUsed="0"/>
+    <w:lsdException w:name="Light Grid Accent 6" w:semiHidden="0" w:uiPriority="62" w:unhideWhenUsed="0"/>
+    <w:lsdException w:name="Medium Shading 1 Accent 6" w:semiHidden="0" w:uiPriority="63" w:unhideWhenUsed="0"/>
+    <w:lsdException w:name="Medium Shading 2 Accent 6" w:semiHidden="0" w:uiPriority="64" w:unhideWhenUsed="0"/>
+    <w:lsdException w:name="Medium List 1 Accent 6" w:semiHidden="0" w:uiPriority="65" w:unhideWhenUsed="0"/>
+    <w:lsdException w:name="Medium List 2 Accent 6" w:semiHidden="0" w:uiPriority="66" w:unhideWhenUsed="0"/>
+    <w:lsdException w:name="Medium Grid 1 Accent 6" w:semiHidden="0" w:uiPriority="67" w:unhideWhenUsed="0"/>
+    <w:lsdException w:name="Medium Grid 2 Accent 6" w:semiHidden="0" w:uiPriority="68" w:unhideWhenUsed="0"/>
+    <w:lsdException w:name="Medium Grid 3 Accent 6" w:semiHidden="0" w:uiPriority="69" w:unhideWhenUsed="0"/>
+    <w:lsdException w:name="Dark List Accent 6" w:semiHidden="0" w:uiPriority="70" w:unhideWhenUsed="0"/>
+    <w:lsdException w:name="Colorful Shading Accent 6" w:semiHidden="0" w:uiPriority="71" w:unhideWhenUsed="0"/>
+    <w:lsdException w:name="Colorful List Accent 6" w:semiHidden="0" w:uiPriority="72" w:unhideWhenUsed="0"/>
+    <w:lsdException w:name="Colorful Grid Accent 6" w:semiHidden="0" w:uiPriority="73" w:unhideWhenUsed="0"/>
+    <w:lsdException w:name="Subtle Emphasis" w:semiHidden="0" w:uiPriority="19" w:unhideWhenUsed="0" w:qFormat="1"/>
+    <w:lsdException w:name="Intense Emphasis" w:semiHidden="0" w:uiPriority="21" w:unhideWhenUsed="0" w:qFormat="1"/>
+    <w:lsdException w:name="Subtle Reference" w:semiHidden="0" w:uiPriority="31" w:unhideWhenUsed="0" w:qFormat="1"/>
+    <w:lsdException w:name="Intense Reference" w:semiHidden="0" w:uiPriority="32" w:unhideWhenUsed="0" w:qFormat="1"/>
+    <w:lsdException w:name="Book Title" w:semiHidden="0" w:uiPriority="33" w:unhideWhenUsed="0" w:qFormat="1"/>
+    <w:lsdException w:name="Bibliography" w:uiPriority="37"/>
+    <w:lsdException w:name="TOC Heading" w:uiPriority="39" w:qFormat="1"/>
   </w:latentStyles>
   <w:style w:type="paragraph" w:default="1" w:styleId="Normal">
     <w:name w:val="Normal"/>
@@ -11943,7 +13101,7 @@
   <a:extraClrSchemeLst/>
   <a:extLst>
     <a:ext uri="{05A4C25C-085E-4340-85A3-A5531E510DB2}">
-      <thm15:themeFamily xmlns:thm15="http://schemas.microsoft.com/office/thememl/2012/main" name="Office Theme" id="{62F939B6-93AF-4DB8-9C6B-D6C7DFDC589F}" vid="{4A3C46E8-61CC-4603-A589-7422A47A8E4A}"/>
+      <thm15:themeFamily xmlns:thm15="http://schemas.microsoft.com/office/thememl/2012/main" xmlns="" name="Office Theme" id="{62F939B6-93AF-4DB8-9C6B-D6C7DFDC589F}" vid="{4A3C46E8-61CC-4603-A589-7422A47A8E4A}"/>
     </a:ext>
   </a:extLst>
 </a:theme>
@@ -11954,7 +13112,7 @@
 </file>
 
 <file path=customXml/itemProps1.xml><?xml version="1.0" encoding="utf-8"?>
-<ds:datastoreItem xmlns:ds="http://schemas.openxmlformats.org/officeDocument/2006/customXml" ds:itemID="{488CA1A5-E1A1-4E64-9841-C1E7EC489540}">
+<ds:datastoreItem xmlns:ds="http://schemas.openxmlformats.org/officeDocument/2006/customXml" ds:itemID="{8C5AC903-614F-4B92-8110-F68B4144ED98}">
   <ds:schemaRefs>
     <ds:schemaRef ds:uri="http://schemas.openxmlformats.org/officeDocument/2006/bibliography"/>
   </ds:schemaRefs>

</xml_diff>